<commit_message>
Update PEPAN. See end of the docx file.
</commit_message>
<xml_diff>
--- a/PEPAN_letters/PEPAN_letters_Ovcharenko.docx
+++ b/PEPAN_letters/PEPAN_letters_Ovcharenko.docx
@@ -882,13 +882,19 @@
           <w:szCs w:val="24"/>
           <w:bCs/>
           <w:rFonts w:ascii="Liberation Serif" w:hAnsi="Liberation Serif" w:eastAsia="Droid Sans Fallback" w:cs="FreeSans"/>
-          <w:lang w:eastAsia="zh-CN" w:bidi="hi-IN"/>
-        </w:rPr>
-      </w:pPr>
-      <w:r>
-        <w:rPr>
+          <w:color w:val="00000A"/>
+          <w:lang w:val="en-US" w:eastAsia="zh-CN" w:bidi="hi-IN"/>
+        </w:rPr>
+      </w:pPr>
+      <w:r>
+        <w:rPr>
+          <w:rFonts w:eastAsia="Droid Sans Fallback" w:cs="FreeSans"/>
           <w:b/>
           <w:bCs/>
+          <w:color w:val="00000A"/>
+          <w:sz w:val="24"/>
+          <w:szCs w:val="24"/>
+          <w:lang w:val="en-US" w:eastAsia="zh-CN" w:bidi="hi-IN"/>
         </w:rPr>
       </w:r>
       <w:r/>
@@ -1623,19 +1629,9 @@
       </w:pPr>
       <w:r>
         <w:rPr/>
-        <w:t>The scheme of the laboratory setup is shown in the figure 4. It implements the 64</w:t>
+        <w:t>The laboratory setup implements the 64</w:t>
         <w:noBreakHyphen/>
-        <w:t>channel readout module described in the section 1.</w:t>
-      </w:r>
-      <w:r/>
-    </w:p>
-    <w:p>
-      <w:pPr>
-        <w:pStyle w:val="Normal"/>
-      </w:pPr>
-      <w:r>
-        <w:rPr/>
-        <w:t>The setup was located in the dark room and constructed inside the light-tight box. A laser Alphalas Picopower LD405 coupled with the pulser Alphalas PLDD-250 [11] was used as the source of light. Duration of the light pulse is ~40 ps. The light of the laser was transported into the box using the optical fiber. In order to provide most homogeneous illumination of the MA PMT the light was diffused with a special matte glass.</w:t>
+        <w:t>channel readout module described in the section 1. It was located in the dark room and constructed inside the light-tight box. A laser Alphalas Picopower LD405 coupled with the pulser Alphalas PLDD-250 [11] was used as the source of light. Duration of the light pulse is ~40 ps. The light of the laser was transported into the box using the optical fiber. In order to provide most homogeneous illumination of the MA PMT the light was diffused with a special matte glass.</w:t>
       </w:r>
       <w:r/>
     </w:p>
@@ -1708,66 +1704,28 @@
     <w:p>
       <w:pPr>
         <w:pStyle w:val="Normal"/>
-      </w:pPr>
-      <w:r>
-        <w:rPr/>
-        <w:drawing>
-          <wp:inline distT="0" distB="0" distL="0" distR="0">
-            <wp:extent cx="4572000" cy="2440940"/>
-            <wp:effectExtent l="0" t="0" r="0" b="0"/>
-            <wp:docPr id="5" name="Picture" descr="C:\Users\evovch\Desktop\PEPAN\Figures\4_Lab_setup_eng_cut.eps"/>
-            <wp:cNvGraphicFramePr>
-              <a:graphicFrameLocks xmlns:a="http://schemas.openxmlformats.org/drawingml/2006/main" noChangeAspect="1"/>
-            </wp:cNvGraphicFramePr>
-            <a:graphic xmlns:a="http://schemas.openxmlformats.org/drawingml/2006/main">
-              <a:graphicData uri="http://schemas.openxmlformats.org/drawingml/2006/picture">
-                <pic:pic xmlns:pic="http://schemas.openxmlformats.org/drawingml/2006/picture">
-                  <pic:nvPicPr>
-                    <pic:cNvPr id="5" name="Picture" descr="C:\Users\evovch\Desktop\PEPAN\Figures\4_Lab_setup_eng_cut.eps"/>
-                    <pic:cNvPicPr>
-                      <a:picLocks noChangeAspect="1" noChangeArrowheads="1"/>
-                    </pic:cNvPicPr>
-                  </pic:nvPicPr>
-                  <pic:blipFill>
-                    <a:blip r:embed="rId8"/>
-                    <a:stretch>
-                      <a:fillRect/>
-                    </a:stretch>
-                  </pic:blipFill>
-                  <pic:spPr bwMode="auto">
-                    <a:xfrm>
-                      <a:off x="0" y="0"/>
-                      <a:ext cx="4572000" cy="2440940"/>
-                    </a:xfrm>
-                    <a:prstGeom prst="rect">
-                      <a:avLst/>
-                    </a:prstGeom>
-                    <a:noFill/>
-                    <a:ln w="9525">
-                      <a:noFill/>
-                      <a:miter lim="800000"/>
-                      <a:headEnd/>
-                      <a:tailEnd/>
-                    </a:ln>
-                  </pic:spPr>
-                </pic:pic>
-              </a:graphicData>
-            </a:graphic>
-          </wp:inline>
-        </w:drawing>
-      </w:r>
-      <w:r>
-        <w:rPr/>
-        <w:br/>
-      </w:r>
-      <w:r>
-        <w:rPr>
+        <w:rPr>
+          <w:sz w:val="21"/>
+          <w:b/>
+          <w:sz w:val="21"/>
+          <w:b/>
+          <w:szCs w:val="21"/>
+          <w:bCs/>
+          <w:rFonts w:ascii="Liberation Serif" w:hAnsi="Liberation Serif" w:eastAsia="Droid Sans Fallback" w:cs="FreeSans"/>
+          <w:color w:val="00000A"/>
+          <w:lang w:val="en-US" w:eastAsia="zh-CN" w:bidi="hi-IN"/>
+        </w:rPr>
+      </w:pPr>
+      <w:r>
+        <w:rPr>
+          <w:rFonts w:eastAsia="Droid Sans Fallback" w:cs="FreeSans"/>
           <w:b/>
           <w:bCs/>
+          <w:color w:val="00000A"/>
           <w:sz w:val="21"/>
           <w:szCs w:val="21"/>
-        </w:rPr>
-        <w:t>Figure 4. Scheme of the laboratory setup.</w:t>
+          <w:lang w:val="en-US" w:eastAsia="zh-CN" w:bidi="hi-IN"/>
+        </w:rPr>
       </w:r>
       <w:r/>
     </w:p>
@@ -2207,9 +2165,9 @@
         <w:rPr/>
         <w:drawing>
           <wp:inline distT="0" distB="0" distL="0" distR="0">
-            <wp:extent cx="3657600" cy="1214755"/>
+            <wp:extent cx="2743200" cy="850265"/>
             <wp:effectExtent l="0" t="0" r="0" b="0"/>
-            <wp:docPr id="6" name="Picture" descr="C:\Users\evovch\Desktop\PEPAN\Figures\5_Edge_matching_eng.eps"/>
+            <wp:docPr id="5" name="Picture" descr="C:\Users\evovch\Desktop\PEPAN\Figures\5_Edge_matching_eng.eps"/>
             <wp:cNvGraphicFramePr>
               <a:graphicFrameLocks xmlns:a="http://schemas.openxmlformats.org/drawingml/2006/main" noChangeAspect="1"/>
             </wp:cNvGraphicFramePr>
@@ -2217,13 +2175,13 @@
               <a:graphicData uri="http://schemas.openxmlformats.org/drawingml/2006/picture">
                 <pic:pic xmlns:pic="http://schemas.openxmlformats.org/drawingml/2006/picture">
                   <pic:nvPicPr>
-                    <pic:cNvPr id="6" name="Picture" descr="C:\Users\evovch\Desktop\PEPAN\Figures\5_Edge_matching_eng.eps"/>
+                    <pic:cNvPr id="5" name="Picture" descr="C:\Users\evovch\Desktop\PEPAN\Figures\5_Edge_matching_eng.eps"/>
                     <pic:cNvPicPr>
                       <a:picLocks noChangeAspect="1" noChangeArrowheads="1"/>
                     </pic:cNvPicPr>
                   </pic:nvPicPr>
                   <pic:blipFill>
-                    <a:blip r:embed="rId9"/>
+                    <a:blip r:embed="rId8"/>
                     <a:stretch>
                       <a:fillRect/>
                     </a:stretch>
@@ -2231,7 +2189,7 @@
                   <pic:spPr bwMode="auto">
                     <a:xfrm>
                       <a:off x="0" y="0"/>
-                      <a:ext cx="3657600" cy="1214755"/>
+                      <a:ext cx="2743200" cy="850265"/>
                     </a:xfrm>
                     <a:prstGeom prst="rect">
                       <a:avLst/>
@@ -2313,7 +2271,7 @@
           <wp:inline distT="0" distB="0" distL="0" distR="0">
             <wp:extent cx="5663565" cy="1706245"/>
             <wp:effectExtent l="0" t="0" r="0" b="0"/>
-            <wp:docPr id="7" name="Picture" descr="C:\Users\evovch\Desktop\PEPAN\Figures\6_Event_building_eng.eps"/>
+            <wp:docPr id="6" name="Picture" descr="C:\Users\evovch\Desktop\PEPAN\Figures\6_Event_building_eng.eps"/>
             <wp:cNvGraphicFramePr>
               <a:graphicFrameLocks xmlns:a="http://schemas.openxmlformats.org/drawingml/2006/main" noChangeAspect="1"/>
             </wp:cNvGraphicFramePr>
@@ -2321,13 +2279,13 @@
               <a:graphicData uri="http://schemas.openxmlformats.org/drawingml/2006/picture">
                 <pic:pic xmlns:pic="http://schemas.openxmlformats.org/drawingml/2006/picture">
                   <pic:nvPicPr>
-                    <pic:cNvPr id="7" name="Picture" descr="C:\Users\evovch\Desktop\PEPAN\Figures\6_Event_building_eng.eps"/>
+                    <pic:cNvPr id="6" name="Picture" descr="C:\Users\evovch\Desktop\PEPAN\Figures\6_Event_building_eng.eps"/>
                     <pic:cNvPicPr>
                       <a:picLocks noChangeAspect="1" noChangeArrowheads="1"/>
                     </pic:cNvPicPr>
                   </pic:nvPicPr>
                   <pic:blipFill>
-                    <a:blip r:embed="rId10"/>
+                    <a:blip r:embed="rId9"/>
                     <a:stretch>
                       <a:fillRect/>
                     </a:stretch>
@@ -2389,7 +2347,7 @@
           <wp:inline distT="0" distB="0" distL="0" distR="0">
             <wp:extent cx="3995420" cy="1645920"/>
             <wp:effectExtent l="0" t="0" r="0" b="0"/>
-            <wp:docPr id="8" name="Picture" descr="C:\Users\evovch\Desktop\PEPAN\Figures\7_Buffer.eps"/>
+            <wp:docPr id="7" name="Picture" descr="C:\Users\evovch\Desktop\PEPAN\Figures\7_Buffer.eps"/>
             <wp:cNvGraphicFramePr>
               <a:graphicFrameLocks xmlns:a="http://schemas.openxmlformats.org/drawingml/2006/main" noChangeAspect="1"/>
             </wp:cNvGraphicFramePr>
@@ -2397,13 +2355,13 @@
               <a:graphicData uri="http://schemas.openxmlformats.org/drawingml/2006/picture">
                 <pic:pic xmlns:pic="http://schemas.openxmlformats.org/drawingml/2006/picture">
                   <pic:nvPicPr>
-                    <pic:cNvPr id="8" name="Picture" descr="C:\Users\evovch\Desktop\PEPAN\Figures\7_Buffer.eps"/>
+                    <pic:cNvPr id="7" name="Picture" descr="C:\Users\evovch\Desktop\PEPAN\Figures\7_Buffer.eps"/>
                     <pic:cNvPicPr>
                       <a:picLocks noChangeAspect="1" noChangeArrowheads="1"/>
                     </pic:cNvPicPr>
                   </pic:nvPicPr>
                   <pic:blipFill>
-                    <a:blip r:embed="rId11"/>
+                    <a:blip r:embed="rId10"/>
                     <a:stretch>
                       <a:fillRect/>
                     </a:stretch>
@@ -2494,7 +2452,17 @@
       </w:pPr>
       <w:r>
         <w:rPr/>
-        <w:t>An example of a calibration function is shown in the figure 8 (left). Note, that the time interval of 5 ns between two coarse time counts corresponds to fine time counter values from 30 to 520. To demonstrate the non-uniformity of the distribution of the delays over the elements the difference between the calibration function and the linear function is shown in the figure 8 (right). The difference does not exceed 150 ps. The effect of the calibration can be seen in the figure 9. It is mainly due to the shift of the linear part of the function w.r.t. zero of the fine time counter.</w:t>
+        <w:t>An example of a calibration function is shown in the figure 8 (left). Note, that the time interval of 5 ns between two coarse time counts corresponds to fine time counter values from 30 to 520.</w:t>
+      </w:r>
+      <w:r>
+        <w:rPr>
+          <w:shd w:fill="FFFF00" w:val="clear"/>
+        </w:rPr>
+        <w:t xml:space="preserve"> To demonstrate the non-uniformity of the distribution of the delays over the elements the difference between the calibration function and the linear function is shown in the figure 8 (right).</w:t>
+      </w:r>
+      <w:r>
+        <w:rPr/>
+        <w:t xml:space="preserve"> The difference does not exceed 150 ps. The effect of the calibration can be seen in the figure 9. It is mainly due to the shift of the linear part of the function w.r.t. zero of the fine time counter.</w:t>
       </w:r>
       <w:r/>
     </w:p>
@@ -2508,7 +2476,7 @@
           <wp:inline distT="0" distB="0" distL="0" distR="0">
             <wp:extent cx="2514600" cy="1463040"/>
             <wp:effectExtent l="0" t="0" r="0" b="0"/>
-            <wp:docPr id="9" name="Picture" descr="C:\Users\evovch\Desktop\PEPAN\Figures\8.1_CalibTable_0-600.eps"/>
+            <wp:docPr id="8" name="Picture" descr="C:\Users\evovch\Desktop\PEPAN\Figures\8.1_CalibTable_0-600.eps"/>
             <wp:cNvGraphicFramePr>
               <a:graphicFrameLocks xmlns:a="http://schemas.openxmlformats.org/drawingml/2006/main" noChangeAspect="1"/>
             </wp:cNvGraphicFramePr>
@@ -2516,13 +2484,13 @@
               <a:graphicData uri="http://schemas.openxmlformats.org/drawingml/2006/picture">
                 <pic:pic xmlns:pic="http://schemas.openxmlformats.org/drawingml/2006/picture">
                   <pic:nvPicPr>
-                    <pic:cNvPr id="9" name="Picture" descr="C:\Users\evovch\Desktop\PEPAN\Figures\8.1_CalibTable_0-600.eps"/>
+                    <pic:cNvPr id="8" name="Picture" descr="C:\Users\evovch\Desktop\PEPAN\Figures\8.1_CalibTable_0-600.eps"/>
                     <pic:cNvPicPr>
                       <a:picLocks noChangeAspect="1" noChangeArrowheads="1"/>
                     </pic:cNvPicPr>
                   </pic:nvPicPr>
                   <pic:blipFill>
-                    <a:blip r:embed="rId12"/>
+                    <a:blip r:embed="rId11"/>
                     <a:stretch>
                       <a:fillRect/>
                     </a:stretch>
@@ -2557,9 +2525,9 @@
         <w:rPr/>
         <w:drawing>
           <wp:inline distT="0" distB="0" distL="0" distR="0">
-            <wp:extent cx="2514600" cy="1463040"/>
+            <wp:extent cx="2743200" cy="1783080"/>
             <wp:effectExtent l="0" t="0" r="0" b="0"/>
-            <wp:docPr id="10" name="Picture" descr="C:\Users\evovch\Desktop\PEPAN\Figures\8.2_CalibTable_minus_linear_0-600.eps"/>
+            <wp:docPr id="9" name="Picture" descr=""/>
             <wp:cNvGraphicFramePr>
               <a:graphicFrameLocks xmlns:a="http://schemas.openxmlformats.org/drawingml/2006/main" noChangeAspect="1"/>
             </wp:cNvGraphicFramePr>
@@ -2567,13 +2535,13 @@
               <a:graphicData uri="http://schemas.openxmlformats.org/drawingml/2006/picture">
                 <pic:pic xmlns:pic="http://schemas.openxmlformats.org/drawingml/2006/picture">
                   <pic:nvPicPr>
-                    <pic:cNvPr id="10" name="Picture" descr="C:\Users\evovch\Desktop\PEPAN\Figures\8.2_CalibTable_minus_linear_0-600.eps"/>
+                    <pic:cNvPr id="9" name="Picture" descr=""/>
                     <pic:cNvPicPr>
                       <a:picLocks noChangeAspect="1" noChangeArrowheads="1"/>
                     </pic:cNvPicPr>
                   </pic:nvPicPr>
                   <pic:blipFill>
-                    <a:blip r:embed="rId13"/>
+                    <a:blip r:embed="rId12"/>
                     <a:stretch>
                       <a:fillRect/>
                     </a:stretch>
@@ -2581,7 +2549,7 @@
                   <pic:spPr bwMode="auto">
                     <a:xfrm>
                       <a:off x="0" y="0"/>
-                      <a:ext cx="2514600" cy="1463040"/>
+                      <a:ext cx="2743200" cy="1783080"/>
                     </a:xfrm>
                     <a:prstGeom prst="rect">
                       <a:avLst/>
@@ -2611,7 +2579,7 @@
           <w:sz w:val="20"/>
           <w:szCs w:val="20"/>
         </w:rPr>
-        <w:t>Figure 8. An example of the calibration table shown as a graph (left) and the difference between the calibration function and the linear function (right).</w:t>
+        <w:t>Figure 8. An example of the calibration table shown as a graph (left) and the distribution of the ??? (right).</w:t>
       </w:r>
       <w:r/>
     </w:p>
@@ -2639,15 +2607,7 @@
       </w:pPr>
       <w:r>
         <w:rPr/>
-        <w:t xml:space="preserve">The differences of the leading edges’ timestamps in all possible pairs of channels as well as the measured pulse width (ToT) in each channel have been histogrammed before and after the fine time calibration, figure 9. The time </w:t>
-      </w:r>
-      <w:r>
-        <w:rPr/>
-        <w:t>precision</w:t>
-      </w:r>
-      <w:r>
-        <w:rPr/>
-        <w:t xml:space="preserve"> of the TDC itself is characterized by the width of the mentioned distributions after the fine time calibration. Typical RMS is 20 ps, pulser jitter included. </w:t>
+        <w:t xml:space="preserve">The differences of the leading edges’ timestamps in all possible pairs of channels as well as the measured pulse width (ToT) in each channel have been histogrammed before and after the fine time calibration, figure 9. The time precision of the TDC itself is characterized by the width of the mentioned distributions after the fine time calibration. Typical RMS is 20 ps, pulser jitter included. </w:t>
       </w:r>
       <w:r>
         <w:rPr>
@@ -2675,21 +2635,7 @@
           <w:b/>
           <w:lang w:val="en-US"/>
         </w:rPr>
-        <w:t xml:space="preserve">4.3 Inter-channel delay and the time </w:t>
-      </w:r>
-      <w:r>
-        <w:rPr>
-          <w:b/>
-          <w:lang w:val="en-US"/>
-        </w:rPr>
-        <w:t>precision</w:t>
-      </w:r>
-      <w:r>
-        <w:rPr>
-          <w:b/>
-          <w:lang w:val="en-US"/>
-        </w:rPr>
-        <w:t xml:space="preserve"> of the readout channel</w:t>
+        <w:t>4.3 Inter-channel delay and the time precision of the readout channel</w:t>
       </w:r>
       <w:r/>
     </w:p>
@@ -2722,31 +2668,7 @@
       </m:oMath>
       <w:r>
         <w:rPr/>
-        <w:t xml:space="preserve"> times bigger than the time </w:t>
-      </w:r>
-      <w:r>
-        <w:rPr/>
-        <w:t>precision</w:t>
-      </w:r>
-      <w:r>
-        <w:rPr/>
-        <w:t xml:space="preserve"> because both timestamps fluctuate independently. It gives the time </w:t>
-      </w:r>
-      <w:r>
-        <w:rPr/>
-        <w:t>precision</w:t>
-      </w:r>
-      <w:r>
-        <w:rPr/>
-        <w:t xml:space="preserve"> of 0.57 ns for the example shown in the figure 10 (left). This number exceeds the MA PMT transition time jitter and is dominated by the walk of the leading edge of the logical signal due to fluctuations of the single photoelectron amplitude. The walk corrections can be introduced if ToT is correctly measured. That’s not a case in this study, see the section 4.4. On the other hand, the achieved value of the time </w:t>
-      </w:r>
-      <w:r>
-        <w:rPr/>
-        <w:t>precision</w:t>
-      </w:r>
-      <w:r>
-        <w:rPr/>
-        <w:t xml:space="preserve"> is sufficient for the CBM RICH operation.</w:t>
+        <w:t xml:space="preserve"> times bigger than the time precision because both timestamps fluctuate independently. It gives the time precision of 0.57 ns for the example shown in the figure 10 (left). This number exceeds the MA PMT transition time jitter and is dominated by the walk of the leading edge of the logical signal due to fluctuations of the single photoelectron amplitude. The walk corrections can be introduced if ToT is correctly measured. That’s not a case in this study, see the section 4.4. On the other hand, the achieved value of the time precision is sufficient for the CBM RICH operation.</w:t>
       </w:r>
       <w:r/>
     </w:p>
@@ -2785,7 +2707,7 @@
                 <wp:inline distT="0" distB="0" distL="0" distR="0">
                   <wp:extent cx="2733675" cy="2103120"/>
                   <wp:effectExtent l="0" t="0" r="0" b="0"/>
-                  <wp:docPr id="11" name="Picture" descr="C:\Users\evovch\Desktop\PEPAN\Figures\9.1_deltaT_nocalib.eps"/>
+                  <wp:docPr id="10" name="Picture" descr="C:\Users\evovch\Desktop\PEPAN\Figures\9.1_deltaT_nocalib.eps"/>
                   <wp:cNvGraphicFramePr>
                     <a:graphicFrameLocks xmlns:a="http://schemas.openxmlformats.org/drawingml/2006/main" noChangeAspect="1"/>
                   </wp:cNvGraphicFramePr>
@@ -2793,13 +2715,13 @@
                     <a:graphicData uri="http://schemas.openxmlformats.org/drawingml/2006/picture">
                       <pic:pic xmlns:pic="http://schemas.openxmlformats.org/drawingml/2006/picture">
                         <pic:nvPicPr>
-                          <pic:cNvPr id="11" name="Picture" descr="C:\Users\evovch\Desktop\PEPAN\Figures\9.1_deltaT_nocalib.eps"/>
+                          <pic:cNvPr id="10" name="Picture" descr="C:\Users\evovch\Desktop\PEPAN\Figures\9.1_deltaT_nocalib.eps"/>
                           <pic:cNvPicPr>
                             <a:picLocks noChangeAspect="1" noChangeArrowheads="1"/>
                           </pic:cNvPicPr>
                         </pic:nvPicPr>
                         <pic:blipFill>
-                          <a:blip r:embed="rId14"/>
+                          <a:blip r:embed="rId13"/>
                           <a:stretch>
                             <a:fillRect/>
                           </a:stretch>
@@ -2845,7 +2767,7 @@
                 <wp:inline distT="0" distB="0" distL="0" distR="0">
                   <wp:extent cx="2733675" cy="2103120"/>
                   <wp:effectExtent l="0" t="0" r="0" b="0"/>
-                  <wp:docPr id="12" name="Picture" descr="C:\Users\evovch\Desktop\PEPAN\Figures\9.2_ToT_nocalib.eps"/>
+                  <wp:docPr id="11" name="Picture" descr="C:\Users\evovch\Desktop\PEPAN\Figures\9.2_ToT_nocalib.eps"/>
                   <wp:cNvGraphicFramePr>
                     <a:graphicFrameLocks xmlns:a="http://schemas.openxmlformats.org/drawingml/2006/main" noChangeAspect="1"/>
                   </wp:cNvGraphicFramePr>
@@ -2853,13 +2775,13 @@
                     <a:graphicData uri="http://schemas.openxmlformats.org/drawingml/2006/picture">
                       <pic:pic xmlns:pic="http://schemas.openxmlformats.org/drawingml/2006/picture">
                         <pic:nvPicPr>
-                          <pic:cNvPr id="12" name="Picture" descr="C:\Users\evovch\Desktop\PEPAN\Figures\9.2_ToT_nocalib.eps"/>
+                          <pic:cNvPr id="11" name="Picture" descr="C:\Users\evovch\Desktop\PEPAN\Figures\9.2_ToT_nocalib.eps"/>
                           <pic:cNvPicPr>
                             <a:picLocks noChangeAspect="1" noChangeArrowheads="1"/>
                           </pic:cNvPicPr>
                         </pic:nvPicPr>
                         <pic:blipFill>
-                          <a:blip r:embed="rId15"/>
+                          <a:blip r:embed="rId14"/>
                           <a:stretch>
                             <a:fillRect/>
                           </a:stretch>
@@ -2908,7 +2830,7 @@
                 <wp:inline distT="0" distB="0" distL="0" distR="0">
                   <wp:extent cx="2733675" cy="2103120"/>
                   <wp:effectExtent l="0" t="0" r="0" b="0"/>
-                  <wp:docPr id="13" name="Picture" descr="C:\Users\evovch\Desktop\PEPAN\Figures\9.3_deltaT_calib.eps"/>
+                  <wp:docPr id="12" name="Picture" descr="C:\Users\evovch\Desktop\PEPAN\Figures\9.3_deltaT_calib.eps"/>
                   <wp:cNvGraphicFramePr>
                     <a:graphicFrameLocks xmlns:a="http://schemas.openxmlformats.org/drawingml/2006/main" noChangeAspect="1"/>
                   </wp:cNvGraphicFramePr>
@@ -2916,13 +2838,13 @@
                     <a:graphicData uri="http://schemas.openxmlformats.org/drawingml/2006/picture">
                       <pic:pic xmlns:pic="http://schemas.openxmlformats.org/drawingml/2006/picture">
                         <pic:nvPicPr>
-                          <pic:cNvPr id="13" name="Picture" descr="C:\Users\evovch\Desktop\PEPAN\Figures\9.3_deltaT_calib.eps"/>
+                          <pic:cNvPr id="12" name="Picture" descr="C:\Users\evovch\Desktop\PEPAN\Figures\9.3_deltaT_calib.eps"/>
                           <pic:cNvPicPr>
                             <a:picLocks noChangeAspect="1" noChangeArrowheads="1"/>
                           </pic:cNvPicPr>
                         </pic:nvPicPr>
                         <pic:blipFill>
-                          <a:blip r:embed="rId16"/>
+                          <a:blip r:embed="rId15"/>
                           <a:stretch>
                             <a:fillRect/>
                           </a:stretch>
@@ -2968,7 +2890,7 @@
                 <wp:inline distT="0" distB="0" distL="0" distR="0">
                   <wp:extent cx="2733675" cy="2103120"/>
                   <wp:effectExtent l="0" t="0" r="0" b="0"/>
-                  <wp:docPr id="14" name="Picture" descr="C:\Users\evovch\Desktop\PEPAN\Figures\9.4_ToT_calib.eps"/>
+                  <wp:docPr id="13" name="Picture" descr="C:\Users\evovch\Desktop\PEPAN\Figures\9.4_ToT_calib.eps"/>
                   <wp:cNvGraphicFramePr>
                     <a:graphicFrameLocks xmlns:a="http://schemas.openxmlformats.org/drawingml/2006/main" noChangeAspect="1"/>
                   </wp:cNvGraphicFramePr>
@@ -2976,13 +2898,13 @@
                     <a:graphicData uri="http://schemas.openxmlformats.org/drawingml/2006/picture">
                       <pic:pic xmlns:pic="http://schemas.openxmlformats.org/drawingml/2006/picture">
                         <pic:nvPicPr>
-                          <pic:cNvPr id="14" name="Picture" descr="C:\Users\evovch\Desktop\PEPAN\Figures\9.4_ToT_calib.eps"/>
+                          <pic:cNvPr id="13" name="Picture" descr="C:\Users\evovch\Desktop\PEPAN\Figures\9.4_ToT_calib.eps"/>
                           <pic:cNvPicPr>
                             <a:picLocks noChangeAspect="1" noChangeArrowheads="1"/>
                           </pic:cNvPicPr>
                         </pic:nvPicPr>
                         <pic:blipFill>
-                          <a:blip r:embed="rId17"/>
+                          <a:blip r:embed="rId16"/>
                           <a:stretch>
                             <a:fillRect/>
                           </a:stretch>
@@ -3050,7 +2972,7 @@
           <wp:inline distT="0" distB="0" distL="0" distR="0">
             <wp:extent cx="2743200" cy="1391920"/>
             <wp:effectExtent l="0" t="0" r="0" b="0"/>
-            <wp:docPr id="15" name="Picture" descr="C:\Users\evovch\Desktop\PEPAN\Figures\10.1_calib_no_corr_one_pair.eps"/>
+            <wp:docPr id="14" name="Picture" descr="C:\Users\evovch\Desktop\PEPAN\Figures\10.1_calib_no_corr_one_pair.eps"/>
             <wp:cNvGraphicFramePr>
               <a:graphicFrameLocks xmlns:a="http://schemas.openxmlformats.org/drawingml/2006/main" noChangeAspect="1"/>
             </wp:cNvGraphicFramePr>
@@ -3058,13 +2980,13 @@
               <a:graphicData uri="http://schemas.openxmlformats.org/drawingml/2006/picture">
                 <pic:pic xmlns:pic="http://schemas.openxmlformats.org/drawingml/2006/picture">
                   <pic:nvPicPr>
-                    <pic:cNvPr id="15" name="Picture" descr="C:\Users\evovch\Desktop\PEPAN\Figures\10.1_calib_no_corr_one_pair.eps"/>
+                    <pic:cNvPr id="14" name="Picture" descr="C:\Users\evovch\Desktop\PEPAN\Figures\10.1_calib_no_corr_one_pair.eps"/>
                     <pic:cNvPicPr>
                       <a:picLocks noChangeAspect="1" noChangeArrowheads="1"/>
                     </pic:cNvPicPr>
                   </pic:nvPicPr>
                   <pic:blipFill>
-                    <a:blip r:embed="rId18"/>
+                    <a:blip r:embed="rId17"/>
                     <a:stretch>
                       <a:fillRect/>
                     </a:stretch>
@@ -3101,7 +3023,7 @@
           <wp:inline distT="0" distB="0" distL="0" distR="0">
             <wp:extent cx="2212340" cy="1463040"/>
             <wp:effectExtent l="0" t="0" r="0" b="0"/>
-            <wp:docPr id="16" name="Picture" descr="C:\Users\evovch\Desktop\PEPAN\Figures\10.2_ToT_three_peaks.eps"/>
+            <wp:docPr id="15" name="Picture" descr="C:\Users\evovch\Desktop\PEPAN\Figures\10.2_ToT_three_peaks.eps"/>
             <wp:cNvGraphicFramePr>
               <a:graphicFrameLocks xmlns:a="http://schemas.openxmlformats.org/drawingml/2006/main" noChangeAspect="1"/>
             </wp:cNvGraphicFramePr>
@@ -3109,13 +3031,13 @@
               <a:graphicData uri="http://schemas.openxmlformats.org/drawingml/2006/picture">
                 <pic:pic xmlns:pic="http://schemas.openxmlformats.org/drawingml/2006/picture">
                   <pic:nvPicPr>
-                    <pic:cNvPr id="16" name="Picture" descr="C:\Users\evovch\Desktop\PEPAN\Figures\10.2_ToT_three_peaks.eps"/>
+                    <pic:cNvPr id="15" name="Picture" descr="C:\Users\evovch\Desktop\PEPAN\Figures\10.2_ToT_three_peaks.eps"/>
                     <pic:cNvPicPr>
                       <a:picLocks noChangeAspect="1" noChangeArrowheads="1"/>
                     </pic:cNvPicPr>
                   </pic:nvPicPr>
                   <pic:blipFill>
-                    <a:blip r:embed="rId19"/>
+                    <a:blip r:embed="rId18"/>
                     <a:stretch>
                       <a:fillRect/>
                     </a:stretch>
@@ -3181,15 +3103,7 @@
       </w:pPr>
       <w:r>
         <w:rPr/>
-        <w:t xml:space="preserve">The typical ToT distribution measured with the laser in the lab setup is shown in the figure 10 (right). In contrary to what is expected it contains several peaks. Such peaks are likely due to the periodic pickup in the line between the discriminator and the TDC, see e.g. [16]. The ToT can be used in the RICH DAQ system for improving the time </w:t>
-      </w:r>
-      <w:r>
-        <w:rPr/>
-        <w:t>precision</w:t>
-      </w:r>
-      <w:r>
-        <w:rPr/>
-        <w:t xml:space="preserve"> by implementing the walk correction and for improving separation of the single electron signals from the noise. Fortunately, both issues seem not to be of a crucial importance for the CBM RICH. Nevertheless, placing the discriminator and the TDC on the same board and careful circuitry should help to improve the performance. The recently developed front-end board, called DIRICH [17] and considered as the next generation prototype, may solve the problem.</w:t>
+        <w:t>The typical ToT distribution measured with the laser in the lab setup is shown in the figure 10 (right). In contrary to what is expected it contains several peaks. Such peaks are likely due to the periodic pickup in the line between the discriminator and the TDC, see e.g. [16]. The ToT can be used in the RICH DAQ system for improving the time precision by implementing the walk correction and for improving separation of the single electron signals from the noise. Fortunately, both issues seem not to be of a crucial importance for the CBM RICH. Nevertheless, placing the discriminator and the TDC on the same board and careful circuitry should help to improve the performance. The recently developed front-end board, called DIRICH [17] and considered as the next generation prototype, may solve the problem.</w:t>
       </w:r>
       <w:r/>
     </w:p>
@@ -3224,15 +3138,7 @@
       <w:bookmarkEnd w:id="1"/>
       <w:r>
         <w:rPr/>
-        <w:t xml:space="preserve"> of the CBM RICH readout and DAQ system has been assembled and tested in the lab. It includes one 64-channel module which will be a building block for the entire system. The data processing software including unpacking, calibration, hit building, event building, reconstruction and analysis modules has been developed and used for studying the performance of the prototype. The fine time calibration and delay corrections have been implemented and applied to real data. The time </w:t>
-      </w:r>
-      <w:r>
-        <w:rPr/>
-        <w:t>precision</w:t>
-      </w:r>
-      <w:r>
-        <w:rPr/>
-        <w:t xml:space="preserve"> of a single channel without walk correction was found out to be 570 ps FWHM. The time-over-threshold spectra have been built and manifested multi-peak structure likely connected to the periodic noise.</w:t>
+        <w:t xml:space="preserve"> of the CBM RICH readout and DAQ system has been assembled and tested in the lab. It includes one 64-channel module which will be a building block for the entire system. The data processing software including unpacking, calibration, hit building, event building, reconstruction and analysis modules has been developed and used for studying the performance of the prototype. The fine time calibration and delay corrections have been implemented and applied to real data. The time precision of a single channel without walk correction was found out to be 570 ps FWHM. The time-over-threshold spectra have been built and manifested multi-peak structure likely connected to the periodic noise.</w:t>
       </w:r>
       <w:r/>
     </w:p>
@@ -3265,7 +3171,7 @@
         </w:rPr>
         <w:t xml:space="preserve">Official FAIR site, </w:t>
       </w:r>
-      <w:hyperlink r:id="rId20">
+      <w:hyperlink r:id="rId19">
         <w:r>
           <w:rPr>
             <w:rStyle w:val="InternetLink"/>
@@ -3295,7 +3201,7 @@
         </w:rPr>
         <w:t xml:space="preserve">Official CBM site, </w:t>
       </w:r>
-      <w:hyperlink r:id="rId21">
+      <w:hyperlink r:id="rId20">
         <w:r>
           <w:rPr>
             <w:rStyle w:val="InternetLink"/>
@@ -3349,7 +3255,7 @@
         <w:t>The Hamamatsu H12700 series datasheet,</w:t>
         <w:br/>
       </w:r>
-      <w:hyperlink r:id="rId22">
+      <w:hyperlink r:id="rId21">
         <w:r>
           <w:rPr>
             <w:rStyle w:val="InternetLink"/>
@@ -3458,7 +3364,7 @@
         </w:rPr>
         <w:t xml:space="preserve">Official site of the TRB project, </w:t>
       </w:r>
-      <w:hyperlink r:id="rId23">
+      <w:hyperlink r:id="rId22">
         <w:r>
           <w:rPr>
             <w:rStyle w:val="InternetLink"/>
@@ -3555,7 +3461,7 @@
         </w:rPr>
         <w:t xml:space="preserve">TRB v3 documentation, </w:t>
       </w:r>
-      <w:hyperlink r:id="rId24">
+      <w:hyperlink r:id="rId23">
         <w:r>
           <w:rPr>
             <w:rStyle w:val="InternetLink"/>
@@ -3585,7 +3491,7 @@
         </w:rPr>
         <w:t xml:space="preserve">Laser and pulser official site, </w:t>
       </w:r>
-      <w:hyperlink r:id="rId25">
+      <w:hyperlink r:id="rId24">
         <w:r>
           <w:rPr>
             <w:rStyle w:val="InternetLink"/>
@@ -3763,15 +3669,626 @@
     <w:p>
       <w:pPr>
         <w:pStyle w:val="Footer"/>
-        <w:pBdr/>
-      </w:pPr>
-      <w:r>
-        <w:rPr/>
+        <w:rPr>
+          <w:sz w:val="24"/>
+          <w:sz w:val="24"/>
+          <w:szCs w:val="24"/>
+          <w:rFonts w:ascii="Liberation Serif" w:hAnsi="Liberation Serif" w:eastAsia="Droid Sans Fallback" w:cs="FreeSans"/>
+          <w:color w:val="00000A"/>
+          <w:lang w:val="en-US" w:eastAsia="zh-CN" w:bidi="hi-IN"/>
+        </w:rPr>
+      </w:pPr>
+      <w:r>
+        <w:rPr>
+          <w:rFonts w:eastAsia="Droid Sans Fallback" w:cs="FreeSans"/>
+          <w:color w:val="00000A"/>
+          <w:sz w:val="24"/>
+          <w:szCs w:val="24"/>
+          <w:lang w:val="en-US" w:eastAsia="zh-CN" w:bidi="hi-IN"/>
+        </w:rPr>
+      </w:r>
+      <w:r/>
+    </w:p>
+    <w:p>
+      <w:pPr>
+        <w:pStyle w:val="Footer"/>
+      </w:pPr>
+      <w:r>
+        <w:rPr/>
+        <w:t xml:space="preserve">Exact </w:t>
+      </w:r>
+      <w:r>
+        <w:rPr/>
+        <w:t xml:space="preserve">limits </w:t>
+      </w:r>
+      <w:r>
+        <w:rPr/>
+        <w:t xml:space="preserve">of the </w:t>
+      </w:r>
+      <w:r>
+        <w:rPr/>
+        <w:t>range</w:t>
+      </w:r>
+      <w:r>
+        <w:rPr/>
+        <w:t xml:space="preserve"> are </w:t>
+      </w:r>
+      <w:r>
+        <w:rPr/>
+        <w:t>defined</w:t>
+      </w:r>
+      <w:r>
+        <w:rPr/>
+        <w:t xml:space="preserve"> by the </w:t>
+      </w:r>
+      <w:r>
+        <w:rPr/>
+        <w:t xml:space="preserve">delay </w:t>
+      </w:r>
+      <w:r>
+        <w:rPr/>
+        <w:t>values of the digital delay line elements. This values are individual and they depend on the fluctuations of the technological process.</w:t>
+      </w:r>
+      <w:r/>
+    </w:p>
+    <w:p>
+      <w:pPr>
+        <w:pStyle w:val="Footer"/>
+      </w:pPr>
+      <w:r>
+        <w:rPr/>
+      </w:r>
+      <w:r/>
+    </w:p>
+    <w:p>
+      <w:pPr>
+        <w:pStyle w:val="Footer"/>
+        <w:rPr>
+          <w:sz w:val="24"/>
+          <w:sz w:val="24"/>
+          <w:szCs w:val="24"/>
+          <w:rFonts w:ascii="Liberation Serif" w:hAnsi="Liberation Serif" w:eastAsia="Droid Sans Fallback" w:cs="FreeSans"/>
+          <w:color w:val="00000A"/>
+          <w:lang w:val="en-US" w:eastAsia="zh-CN" w:bidi="hi-IN"/>
+        </w:rPr>
+      </w:pPr>
+      <w:r>
+        <w:rPr>
+          <w:shd w:fill="CCCCCC" w:val="clear"/>
+        </w:rPr>
+        <w:t>Точные границы интервала определяются значениями задержек на элементах цифровой линии задержки. Эти величины индивидуальны и зависят от флуктуаций технологического процесса.</w:t>
+      </w:r>
+      <w:r/>
+    </w:p>
+    <w:p>
+      <w:pPr>
+        <w:pStyle w:val="Footer"/>
+        <w:rPr>
+          <w:sz w:val="24"/>
+          <w:sz w:val="24"/>
+          <w:szCs w:val="24"/>
+          <w:rFonts w:ascii="Liberation Serif" w:hAnsi="Liberation Serif" w:eastAsia="Droid Sans Fallback" w:cs="FreeSans"/>
+          <w:color w:val="00000A"/>
+          <w:lang w:val="en-US" w:eastAsia="zh-CN" w:bidi="hi-IN"/>
+        </w:rPr>
+      </w:pPr>
+      <w:r>
+        <w:rPr>
+          <w:rFonts w:eastAsia="Droid Sans Fallback" w:cs="FreeSans"/>
+          <w:color w:val="00000A"/>
+          <w:sz w:val="24"/>
+          <w:szCs w:val="24"/>
+          <w:lang w:val="en-US" w:eastAsia="zh-CN" w:bidi="hi-IN"/>
+        </w:rPr>
+      </w:r>
+      <w:r/>
+    </w:p>
+    <w:p>
+      <w:pPr>
+        <w:pStyle w:val="Footer"/>
+      </w:pPr>
+      <w:r>
+        <w:rPr/>
+        <w:t xml:space="preserve">In order to get </w:t>
+      </w:r>
+      <w:r>
+        <w:rPr/>
+        <w:t>deeper</w:t>
+      </w:r>
+      <w:r>
+        <w:rPr/>
+        <w:t xml:space="preserve"> understanding of the fine time counter </w:t>
+      </w:r>
+      <w:r>
+        <w:rPr/>
+        <w:t xml:space="preserve">operating, </w:t>
+      </w:r>
+      <w:r>
+        <w:rPr/>
+        <w:t>each calibration table has been approximated using the piece-wise linear function. In [rich2016] it is shown that the fluctuations do no exceed 60 ps.</w:t>
+      </w:r>
+      <w:r/>
+    </w:p>
+    <w:p>
+      <w:pPr>
+        <w:pStyle w:val="Footer"/>
+        <w:rPr>
+          <w:sz w:val="24"/>
+          <w:sz w:val="24"/>
+          <w:szCs w:val="24"/>
+          <w:rFonts w:ascii="Liberation Serif" w:hAnsi="Liberation Serif" w:eastAsia="Droid Sans Fallback" w:cs="FreeSans"/>
+          <w:color w:val="00000A"/>
+          <w:lang w:val="en-US" w:eastAsia="zh-CN" w:bidi="hi-IN"/>
+        </w:rPr>
+      </w:pPr>
+      <w:r>
+        <w:rPr>
+          <w:rFonts w:eastAsia="Droid Sans Fallback" w:cs="FreeSans"/>
+          <w:color w:val="00000A"/>
+          <w:sz w:val="24"/>
+          <w:szCs w:val="24"/>
+          <w:lang w:val="en-US" w:eastAsia="zh-CN" w:bidi="hi-IN"/>
+        </w:rPr>
+      </w:r>
+      <w:r/>
+    </w:p>
+    <w:p>
+      <w:pPr>
+        <w:pStyle w:val="Footer"/>
+        <w:rPr>
+          <w:sz w:val="24"/>
+          <w:sz w:val="24"/>
+          <w:szCs w:val="24"/>
+          <w:rFonts w:ascii="Liberation Serif" w:hAnsi="Liberation Serif" w:eastAsia="Droid Sans Fallback" w:cs="FreeSans"/>
+          <w:color w:val="00000A"/>
+          <w:lang w:val="en-US" w:eastAsia="zh-CN" w:bidi="hi-IN"/>
+        </w:rPr>
+      </w:pPr>
+      <w:r>
+        <w:rPr>
+          <w:shd w:fill="CCCCCC" w:val="clear"/>
+        </w:rPr>
+        <w:t>С целью понимания особенностей работы счётчиков точного времени, каждая таблица калибровки точного времени была аппроксимирована кусочно-линейной функцией.  В [rich-conf] gjrfpfyj, что отклонения не превышают 60~пс.</w:t>
+      </w:r>
+      <w:r/>
+    </w:p>
+    <w:p>
+      <w:pPr>
+        <w:pStyle w:val="Footer"/>
+        <w:rPr>
+          <w:sz w:val="24"/>
+          <w:sz w:val="24"/>
+          <w:szCs w:val="24"/>
+          <w:rFonts w:ascii="Liberation Serif" w:hAnsi="Liberation Serif" w:eastAsia="Droid Sans Fallback" w:cs="FreeSans"/>
+          <w:color w:val="00000A"/>
+          <w:lang w:val="en-US" w:eastAsia="zh-CN" w:bidi="hi-IN"/>
+        </w:rPr>
+      </w:pPr>
+      <w:r>
+        <w:rPr>
+          <w:rFonts w:eastAsia="Droid Sans Fallback" w:cs="FreeSans"/>
+          <w:color w:val="00000A"/>
+          <w:sz w:val="24"/>
+          <w:szCs w:val="24"/>
+          <w:lang w:val="en-US" w:eastAsia="zh-CN" w:bidi="hi-IN"/>
+        </w:rPr>
+      </w:r>
+      <w:r/>
+    </w:p>
+    <w:p>
+      <w:pPr>
+        <w:pStyle w:val="Footer"/>
+      </w:pPr>
+      <w:r>
+        <w:rPr/>
+        <w:t xml:space="preserve">Every approximating function consists of 3 linear pieces. </w:t>
+      </w:r>
+      <w:r>
+        <w:rPr/>
+        <w:t xml:space="preserve">It </w:t>
+      </w:r>
+      <w:r>
+        <w:rPr/>
+        <w:t>can be unambiguous</w:t>
+      </w:r>
+      <w:r>
+        <w:rPr/>
+        <w:t xml:space="preserve">ly defined </w:t>
+      </w:r>
+      <w:r>
+        <w:rPr/>
+        <w:t xml:space="preserve">by two coordinates of the breaks, which approximately correspond to </w:t>
+      </w:r>
+      <w:r>
+        <w:rPr/>
+        <w:t>the lowest and the highest working values of the fine time counter. The parameters of the linear functions for all channels are shown in the figure ???. Though the distribution ??? it is rather compact.</w:t>
+      </w:r>
+      <w:r/>
+    </w:p>
+    <w:p>
+      <w:pPr>
+        <w:pStyle w:val="Footer"/>
+        <w:rPr>
+          <w:sz w:val="24"/>
+          <w:sz w:val="24"/>
+          <w:szCs w:val="24"/>
+          <w:rFonts w:ascii="Liberation Serif" w:hAnsi="Liberation Serif" w:eastAsia="Droid Sans Fallback" w:cs="FreeSans"/>
+          <w:color w:val="00000A"/>
+          <w:lang w:val="en-US" w:eastAsia="zh-CN" w:bidi="hi-IN"/>
+        </w:rPr>
+      </w:pPr>
+      <w:r>
+        <w:rPr>
+          <w:rFonts w:eastAsia="Droid Sans Fallback" w:cs="FreeSans"/>
+          <w:color w:val="00000A"/>
+          <w:sz w:val="24"/>
+          <w:szCs w:val="24"/>
+          <w:lang w:val="en-US" w:eastAsia="zh-CN" w:bidi="hi-IN"/>
+        </w:rPr>
+      </w:r>
+      <w:r/>
+    </w:p>
+    <w:p>
+      <w:pPr>
+        <w:pStyle w:val="Footer"/>
+        <w:rPr>
+          <w:sz w:val="24"/>
+          <w:sz w:val="24"/>
+          <w:szCs w:val="24"/>
+          <w:rFonts w:ascii="Liberation Serif" w:hAnsi="Liberation Serif" w:eastAsia="Droid Sans Fallback" w:cs="FreeSans"/>
+          <w:color w:val="00000A"/>
+          <w:lang w:val="en-US" w:eastAsia="zh-CN" w:bidi="hi-IN"/>
+        </w:rPr>
+      </w:pPr>
+      <w:r>
+        <w:rPr>
+          <w:shd w:fill="CCCCCC" w:val="clear"/>
+        </w:rPr>
+        <w:t>Каждая аппроксимирующая кусочно-линейная функция состоит из трёх отрезков и может быть однозначно описана двумя координатами изломов, которые приблизительно соответствуют двум крайним рабочим значениям счётчика точного времени. Параметры линейных функций для всех каналов отображены на двумерной диаграмме на \figref{fig:ABmap}. Видно, что хотя параметры и локализованы в двух областях, распределение достаточно компактное.</w:t>
+      </w:r>
+      <w:r/>
+    </w:p>
+    <w:p>
+      <w:pPr>
+        <w:pStyle w:val="Footer"/>
+        <w:rPr>
+          <w:sz w:val="24"/>
+          <w:sz w:val="24"/>
+          <w:szCs w:val="24"/>
+          <w:rFonts w:ascii="Liberation Serif" w:hAnsi="Liberation Serif" w:eastAsia="Droid Sans Fallback" w:cs="FreeSans"/>
+          <w:color w:val="00000A"/>
+          <w:lang w:val="en-US" w:eastAsia="zh-CN" w:bidi="hi-IN"/>
+        </w:rPr>
+      </w:pPr>
+      <w:r>
+        <w:rPr>
+          <w:rFonts w:eastAsia="Droid Sans Fallback" w:cs="FreeSans"/>
+          <w:color w:val="00000A"/>
+          <w:sz w:val="24"/>
+          <w:szCs w:val="24"/>
+          <w:lang w:val="en-US" w:eastAsia="zh-CN" w:bidi="hi-IN"/>
+        </w:rPr>
+      </w:r>
+      <w:r/>
+    </w:p>
+    <w:p>
+      <w:pPr>
+        <w:pStyle w:val="Footer"/>
+      </w:pPr>
+      <w:r>
+        <w:rPr/>
+        <w:t xml:space="preserve">To evaluate the effect of the fine time calibration on the precision of the timestamp detection consider the distribution of the measured width </w:t>
+      </w:r>
+      <w:r>
+        <w:rPr/>
+        <w:t xml:space="preserve">of a </w:t>
+      </w:r>
+      <w:r>
+        <w:rPr/>
+        <w:t xml:space="preserve">square pulse, </w:t>
+      </w:r>
+      <w:r>
+        <w:rPr/>
+        <w:t>generated using a high-precision pulser.</w:t>
+      </w:r>
+      <w:r/>
+    </w:p>
+    <w:p>
+      <w:pPr>
+        <w:pStyle w:val="Footer"/>
+        <w:rPr>
+          <w:sz w:val="24"/>
+          <w:sz w:val="24"/>
+          <w:szCs w:val="24"/>
+          <w:rFonts w:ascii="Liberation Serif" w:hAnsi="Liberation Serif" w:eastAsia="Droid Sans Fallback" w:cs="FreeSans"/>
+          <w:color w:val="00000A"/>
+          <w:lang w:val="en-US" w:eastAsia="zh-CN" w:bidi="hi-IN"/>
+        </w:rPr>
+      </w:pPr>
+      <w:r>
+        <w:rPr>
+          <w:rFonts w:eastAsia="Droid Sans Fallback" w:cs="FreeSans"/>
+          <w:color w:val="00000A"/>
+          <w:sz w:val="24"/>
+          <w:szCs w:val="24"/>
+          <w:lang w:val="en-US" w:eastAsia="zh-CN" w:bidi="hi-IN"/>
+        </w:rPr>
+      </w:r>
+      <w:r/>
+    </w:p>
+    <w:p>
+      <w:pPr>
+        <w:pStyle w:val="Footer"/>
+        <w:rPr>
+          <w:sz w:val="24"/>
+          <w:sz w:val="24"/>
+          <w:szCs w:val="24"/>
+          <w:rFonts w:ascii="Liberation Serif" w:hAnsi="Liberation Serif" w:eastAsia="Droid Sans Fallback" w:cs="FreeSans"/>
+          <w:color w:val="00000A"/>
+          <w:lang w:val="en-US" w:eastAsia="zh-CN" w:bidi="hi-IN"/>
+        </w:rPr>
+      </w:pPr>
+      <w:r>
+        <w:rPr>
+          <w:shd w:fill="CCCCCC" w:val="clear"/>
+        </w:rPr>
+        <w:t>Для оценки влияния калибровки на точность регистрации временных отметок рассмотрим распределение длительностей прямоугольных импульсов во входных каналах, полученных с помощью высокоточного генератора прямоугольных импульсов.</w:t>
+      </w:r>
+      <w:r/>
+    </w:p>
+    <w:p>
+      <w:pPr>
+        <w:pStyle w:val="Footer"/>
+        <w:rPr>
+          <w:sz w:val="24"/>
+          <w:sz w:val="24"/>
+          <w:szCs w:val="24"/>
+          <w:rFonts w:ascii="Liberation Serif" w:hAnsi="Liberation Serif" w:eastAsia="Droid Sans Fallback" w:cs="FreeSans"/>
+          <w:color w:val="00000A"/>
+          <w:lang w:val="en-US" w:eastAsia="zh-CN" w:bidi="hi-IN"/>
+        </w:rPr>
+      </w:pPr>
+      <w:r>
+        <w:rPr>
+          <w:rFonts w:eastAsia="Droid Sans Fallback" w:cs="FreeSans"/>
+          <w:color w:val="00000A"/>
+          <w:sz w:val="24"/>
+          <w:szCs w:val="24"/>
+          <w:lang w:val="en-US" w:eastAsia="zh-CN" w:bidi="hi-IN"/>
+        </w:rPr>
+      </w:r>
+      <w:r/>
+    </w:p>
+    <w:p>
+      <w:pPr>
+        <w:pStyle w:val="Footer"/>
+      </w:pPr>
+      <w:r>
+        <w:rPr/>
+        <w:t xml:space="preserve">The full calibration table has been first substituted by the individual linear function for this channel and then by the common function, averaged over all channels (the parameters of this function are shown as a solid square in the figure ???). </w:t>
+      </w:r>
+      <w:r>
+        <w:rPr/>
+        <w:t>The obtained distributions of the measured pulse width in one studied channel are shown in the figure ???. The distribution obtained without fine time calibration is shown in the same figure.</w:t>
+      </w:r>
+      <w:r/>
+    </w:p>
+    <w:p>
+      <w:pPr>
+        <w:pStyle w:val="Footer"/>
+      </w:pPr>
+      <w:r>
+        <w:rPr/>
+      </w:r>
+      <w:r/>
+    </w:p>
+    <w:p>
+      <w:pPr>
+        <w:pStyle w:val="Footer"/>
+        <w:rPr>
+          <w:sz w:val="24"/>
+          <w:sz w:val="24"/>
+          <w:szCs w:val="24"/>
+          <w:rFonts w:ascii="Liberation Serif" w:hAnsi="Liberation Serif" w:eastAsia="Droid Sans Fallback" w:cs="FreeSans"/>
+          <w:color w:val="00000A"/>
+          <w:lang w:val="en-US" w:eastAsia="zh-CN" w:bidi="hi-IN"/>
+        </w:rPr>
+      </w:pPr>
+      <w:r>
+        <w:rPr>
+          <w:shd w:fill="CCCCCC" w:val="clear"/>
+        </w:rPr>
+        <w:t>В процедуре калибровки для каждого канала была выполнена замена точной калибровочной таблицы сначала индивидуальной линейной функцией данного канала, а потом общей функцией, усредненной по всем каналам (параметры этой функции показаны на \figref{fig:ABmap} сплошным квадратом). Полученные распределения измеренной ширины импульса в исследуемом входном канале показаны на \figref{fig:FourToT}. Там же показаны результаты без калибровки.</w:t>
+      </w:r>
+      <w:r/>
+    </w:p>
+    <w:p>
+      <w:pPr>
+        <w:pStyle w:val="Footer"/>
+        <w:rPr>
+          <w:sz w:val="24"/>
+          <w:sz w:val="24"/>
+          <w:szCs w:val="24"/>
+          <w:rFonts w:ascii="Liberation Serif" w:hAnsi="Liberation Serif" w:eastAsia="Droid Sans Fallback" w:cs="FreeSans"/>
+          <w:color w:val="00000A"/>
+          <w:lang w:val="en-US" w:eastAsia="zh-CN" w:bidi="hi-IN"/>
+        </w:rPr>
+      </w:pPr>
+      <w:r>
+        <w:rPr>
+          <w:rFonts w:eastAsia="Droid Sans Fallback" w:cs="FreeSans"/>
+          <w:color w:val="00000A"/>
+          <w:sz w:val="24"/>
+          <w:szCs w:val="24"/>
+          <w:lang w:val="en-US" w:eastAsia="zh-CN" w:bidi="hi-IN"/>
+        </w:rPr>
+      </w:r>
+      <w:r/>
+    </w:p>
+    <w:p>
+      <w:pPr>
+        <w:pStyle w:val="Footer"/>
+      </w:pPr>
+      <w:r>
+        <w:rPr/>
+        <w:t xml:space="preserve">The usage of the full calibration table is required to achieve the maximum possible time precision of the TDC. The width of the distribution of the leading edges timestamps in two TDC channels, which fluctuate independently, is 30 ps (FWHM), which corresponds to 21 ps time precision. Usage of the individual linear calibration results in increase of the FWHM to 70 ps and the averaged linear function – to 90 ps in the worst channels (time precision 50 ps and 64 ps correspondingly). </w:t>
+      </w:r>
+      <w:r>
+        <w:rPr/>
+        <w:t>The usage of the averaged linear function for calibration results in not having the double-peak distribution, typical for the case without fine time calibration, but in some cases this leads to increase of the width of the distribution.</w:t>
+      </w:r>
+      <w:r/>
+    </w:p>
+    <w:p>
+      <w:pPr>
+        <w:pStyle w:val="Footer"/>
+        <w:rPr>
+          <w:sz w:val="24"/>
+          <w:sz w:val="24"/>
+          <w:szCs w:val="24"/>
+          <w:rFonts w:ascii="Liberation Serif" w:hAnsi="Liberation Serif" w:eastAsia="Droid Sans Fallback" w:cs="FreeSans"/>
+          <w:color w:val="00000A"/>
+          <w:lang w:val="en-US" w:eastAsia="zh-CN" w:bidi="hi-IN"/>
+        </w:rPr>
+      </w:pPr>
+      <w:r>
+        <w:rPr>
+          <w:rFonts w:eastAsia="Droid Sans Fallback" w:cs="FreeSans"/>
+          <w:color w:val="00000A"/>
+          <w:sz w:val="24"/>
+          <w:szCs w:val="24"/>
+          <w:lang w:val="en-US" w:eastAsia="zh-CN" w:bidi="hi-IN"/>
+        </w:rPr>
+      </w:r>
+      <w:r/>
+    </w:p>
+    <w:p>
+      <w:pPr>
+        <w:pStyle w:val="Footer"/>
+        <w:rPr>
+          <w:sz w:val="24"/>
+          <w:sz w:val="24"/>
+          <w:szCs w:val="24"/>
+          <w:rFonts w:ascii="Liberation Serif" w:hAnsi="Liberation Serif" w:eastAsia="Droid Sans Fallback" w:cs="FreeSans"/>
+          <w:color w:val="00000A"/>
+          <w:lang w:val="en-US" w:eastAsia="zh-CN" w:bidi="hi-IN"/>
+        </w:rPr>
+      </w:pPr>
+      <w:r>
+        <w:rPr>
+          <w:shd w:fill="CCCCCC" w:val="clear"/>
+        </w:rPr>
+        <w:t>Видно, что использование точной калибровочной таблицы необходимо для достижения предельного разрешения ВЦП. Ширина распределения разностей временных отметок в двух независимо флуктуирующих каналах ВЦП составляет 30~пс~(FWHM), что соответствует временному разрешению 21~пс. Использование индивидуальной линейной функции приводит к увеличению ширины на полувысоте до 70~пс, а усреднённой --- до 90~пс в наиболее неблагоприятных каналах (временное разрешение 50~пс и 64~пс соответственно). Отметим, что использование усредненной линейной функции для калибровки устраняет двухпиковую форму, характерную для распределения без калибровки, но в некоторых случаях приводит при этом к увеличению ширины.</w:t>
+      </w:r>
+      <w:r/>
+    </w:p>
+    <w:p>
+      <w:pPr>
+        <w:pStyle w:val="Footer"/>
+        <w:rPr>
+          <w:sz w:val="24"/>
+          <w:sz w:val="24"/>
+          <w:szCs w:val="24"/>
+          <w:rFonts w:ascii="Liberation Serif" w:hAnsi="Liberation Serif" w:eastAsia="Droid Sans Fallback" w:cs="FreeSans"/>
+          <w:color w:val="00000A"/>
+          <w:lang w:val="en-US" w:eastAsia="zh-CN" w:bidi="hi-IN"/>
+        </w:rPr>
+      </w:pPr>
+      <w:r>
+        <w:rPr>
+          <w:rFonts w:eastAsia="Droid Sans Fallback" w:cs="FreeSans"/>
+          <w:color w:val="00000A"/>
+          <w:sz w:val="24"/>
+          <w:szCs w:val="24"/>
+          <w:lang w:val="en-US" w:eastAsia="zh-CN" w:bidi="hi-IN"/>
+        </w:rPr>
+      </w:r>
+      <w:r/>
+    </w:p>
+    <w:p>
+      <w:pPr>
+        <w:pStyle w:val="Footer"/>
+      </w:pPr>
+      <w:r>
+        <w:rPr/>
+        <w:t xml:space="preserve">Thus, if it is impossible to perform the </w:t>
+      </w:r>
+      <w:r>
+        <w:rPr/>
+        <w:t>full</w:t>
+      </w:r>
+      <w:r>
+        <w:rPr/>
+        <w:t xml:space="preserve"> fine time calibration, for example due to the small amount of the input data, not enough to produce the calibration tables, one can use the approximated calibration table.</w:t>
+      </w:r>
+      <w:r>
+        <w:rPr>
+          <w:rFonts w:eastAsia="Droid Sans Fallback" w:cs="FreeSans"/>
+          <w:color w:val="00000A"/>
+          <w:sz w:val="24"/>
+          <w:szCs w:val="24"/>
+          <w:lang w:val="en-US" w:eastAsia="zh-CN" w:bidi="hi-IN"/>
+        </w:rPr>
+        <w:t xml:space="preserve"> </w:t>
+      </w:r>
+      <w:r>
+        <w:rPr>
+          <w:rFonts w:eastAsia="Droid Sans Fallback" w:cs="FreeSans"/>
+          <w:color w:val="00000A"/>
+          <w:sz w:val="24"/>
+          <w:szCs w:val="24"/>
+          <w:lang w:val="en-US" w:eastAsia="zh-CN" w:bidi="hi-IN"/>
+        </w:rPr>
+        <w:t>In CBM RICH case the time precision is in the order of a few hundred of picoseconds and it is limited by the transition time jitter of the MA PMT, so the averaged fine time calibration can be used without noticeable effect.</w:t>
+      </w:r>
+      <w:r/>
+    </w:p>
+    <w:p>
+      <w:pPr>
+        <w:pStyle w:val="Footer"/>
+        <w:rPr>
+          <w:sz w:val="24"/>
+          <w:sz w:val="24"/>
+          <w:szCs w:val="24"/>
+          <w:rFonts w:ascii="Liberation Serif" w:hAnsi="Liberation Serif" w:eastAsia="Droid Sans Fallback" w:cs="FreeSans"/>
+          <w:color w:val="00000A"/>
+          <w:lang w:val="en-US" w:eastAsia="zh-CN" w:bidi="hi-IN"/>
+        </w:rPr>
+      </w:pPr>
+      <w:r>
+        <w:rPr>
+          <w:rFonts w:eastAsia="Droid Sans Fallback" w:cs="FreeSans"/>
+          <w:color w:val="00000A"/>
+          <w:sz w:val="24"/>
+          <w:szCs w:val="24"/>
+          <w:lang w:val="en-US" w:eastAsia="zh-CN" w:bidi="hi-IN"/>
+        </w:rPr>
+      </w:r>
+      <w:r/>
+    </w:p>
+    <w:p>
+      <w:pPr>
+        <w:pStyle w:val="Footer"/>
+        <w:rPr>
+          <w:sz w:val="24"/>
+          <w:shd w:fill="CCCCCC" w:val="clear"/>
+          <w:sz w:val="24"/>
+          <w:szCs w:val="24"/>
+          <w:rFonts w:ascii="Liberation Serif" w:hAnsi="Liberation Serif" w:eastAsia="Droid Sans Fallback" w:cs="FreeSans"/>
+          <w:color w:val="00000A"/>
+          <w:lang w:val="en-US" w:eastAsia="zh-CN" w:bidi="hi-IN"/>
+        </w:rPr>
+      </w:pPr>
+      <w:r>
+        <w:rPr>
+          <w:shd w:fill="CCCCCC" w:val="clear"/>
+        </w:rPr>
+        <w:t>Таким образом, при невозможности выполнить калибровку точного времени, например, из-за недостаточного массива данных, предоставленных для анализа, в условиях нашей задачи, когда характерное временное разрешение составляет несколько сотен пикосекунд, возможно применение усредненной линейной функции без заметного снижения точности.</w:t>
       </w:r>
       <w:r/>
     </w:p>
     <w:sectPr>
-      <w:footerReference w:type="default" r:id="rId26"/>
+      <w:footerReference w:type="default" r:id="rId25"/>
       <w:type w:val="nextPage"/>
       <w:pgSz w:w="11906" w:h="16838"/>
       <w:pgMar w:left="1417" w:right="1417" w:header="0" w:top="1134" w:footer="709" w:bottom="1417" w:gutter="0"/>
@@ -3795,17 +4312,24 @@
         <w:sz w:val="24"/>
         <w:szCs w:val="24"/>
         <w:rFonts w:ascii="Liberation Serif" w:hAnsi="Liberation Serif" w:eastAsia="Droid Sans Fallback" w:cs="FreeSans"/>
-        <w:lang w:eastAsia="zh-CN" w:bidi="hi-IN"/>
+        <w:color w:val="00000A"/>
+        <w:lang w:val="en-US" w:eastAsia="zh-CN" w:bidi="hi-IN"/>
       </w:rPr>
     </w:pPr>
     <w:r>
-      <w:rPr/>
+      <w:rPr>
+        <w:rFonts w:eastAsia="Droid Sans Fallback" w:cs="FreeSans"/>
+        <w:color w:val="00000A"/>
+        <w:sz w:val="24"/>
+        <w:szCs w:val="24"/>
+        <w:lang w:val="en-US" w:eastAsia="zh-CN" w:bidi="hi-IN"/>
+      </w:rPr>
     </w:r>
     <w:r>
       <mc:AlternateContent>
         <mc:Choice Requires="wps">
           <w:drawing>
-            <wp:anchor behindDoc="0" distT="0" distB="0" distL="0" distR="0" simplePos="0" locked="0" layoutInCell="1" allowOverlap="1" relativeHeight="27">
+            <wp:anchor behindDoc="1" distT="0" distB="0" distL="0" distR="0" simplePos="0" locked="0" layoutInCell="1" allowOverlap="1" relativeHeight="13">
               <wp:simplePos x="0" y="0"/>
               <wp:positionH relativeFrom="margin">
                 <wp:align>right</wp:align>
@@ -3813,10 +4337,10 @@
               <wp:positionV relativeFrom="paragraph">
                 <wp:posOffset>635</wp:posOffset>
               </wp:positionV>
-              <wp:extent cx="127635" cy="146685"/>
+              <wp:extent cx="127635" cy="350520"/>
               <wp:effectExtent l="0" t="0" r="0" b="0"/>
               <wp:wrapSquare wrapText="largest"/>
-              <wp:docPr id="17" name="Frame1"/>
+              <wp:docPr id="16" name="Frame1"/>
               <a:graphic xmlns:a="http://schemas.openxmlformats.org/drawingml/2006/main">
                 <a:graphicData uri="http://schemas.microsoft.com/office/word/2010/wordprocessingShape">
                   <wps:wsp>
@@ -3824,7 +4348,7 @@
                     <wps:spPr>
                       <a:xfrm>
                         <a:off x="0" y="0"/>
-                        <a:ext cx="127635" cy="146685"/>
+                        <a:ext cx="127635" cy="350520"/>
                       </a:xfrm>
                       <a:prstGeom prst="rect"/>
                       <a:solidFill>
@@ -3838,12 +4362,9 @@
                         <w:p>
                           <w:pPr>
                             <w:pStyle w:val="Footer"/>
-                            <w:pBdr/>
                           </w:pPr>
                           <w:r>
-                            <w:rPr>
-                              <w:rStyle w:val="Pagenumber"/>
-                            </w:rPr>
+                            <w:rPr/>
                             <w:fldChar w:fldCharType="begin"/>
                           </w:r>
                           <w:r>
@@ -3853,7 +4374,7 @@
                             <w:fldChar w:fldCharType="separate"/>
                           </w:r>
                           <w:r>
-                            <w:t>10</w:t>
+                            <w:t>12</w:t>
                           </w:r>
                           <w:r>
                             <w:fldChar w:fldCharType="end"/>
@@ -3872,19 +4393,16 @@
         </mc:Choice>
         <mc:Fallback>
           <w:pict>
-            <v:rect fillcolor="#FFFFFF" style="position:absolute;width:10.05pt;height:11.55pt;mso-wrap-distance-left:0pt;mso-wrap-distance-right:0pt;mso-wrap-distance-top:0pt;mso-wrap-distance-bottom:0pt;margin-top:0.05pt;mso-position-vertical-relative:text;margin-left:443.55pt;mso-position-horizontal:right;mso-position-horizontal-relative:margin">
+            <v:rect fillcolor="#FFFFFF" stroked="f" strokeweight="0pt" style="position:absolute;width:10.05pt;height:27.6pt;mso-wrap-distance-left:0pt;mso-wrap-distance-right:0pt;mso-wrap-distance-top:0pt;mso-wrap-distance-bottom:0pt;margin-top:0.05pt;mso-position-vertical-relative:text;margin-left:443.55pt;mso-position-horizontal:right;mso-position-horizontal-relative:margin">
               <v:fill opacity="0f"/>
               <v:textbox inset="0in,0in,0in,0in">
                 <w:txbxContent>
                   <w:p>
                     <w:pPr>
                       <w:pStyle w:val="Footer"/>
-                      <w:pBdr/>
                     </w:pPr>
                     <w:r>
-                      <w:rPr>
-                        <w:rStyle w:val="Pagenumber"/>
-                      </w:rPr>
+                      <w:rPr/>
                       <w:fldChar w:fldCharType="begin"/>
                     </w:r>
                     <w:r>
@@ -3894,7 +4412,7 @@
                       <w:fldChar w:fldCharType="separate"/>
                     </w:r>
                     <w:r>
-                      <w:t>10</w:t>
+                      <w:t>12</w:t>
                     </w:r>
                     <w:r>
                       <w:fldChar w:fldCharType="end"/>
@@ -4218,6 +4736,7 @@
     <w:rPrDefault>
       <w:rPr>
         <w:rFonts w:ascii="Times New Roman" w:hAnsi="Times New Roman" w:eastAsia="Times New Roman" w:cs="Times New Roman"/>
+        <w:sz w:val="20"/>
         <w:lang w:val="en-US" w:eastAsia="en-US" w:bidi="ar-SA"/>
       </w:rPr>
     </w:rPrDefault>
@@ -4610,27 +5129,29 @@
     </w:pPr>
     <w:rPr>
       <w:rFonts w:ascii="Liberation Serif" w:hAnsi="Liberation Serif" w:eastAsia="Droid Sans Fallback" w:cs="FreeSans"/>
-      <w:color w:val="auto"/>
+      <w:color w:val="00000A"/>
       <w:sz w:val="24"/>
       <w:szCs w:val="24"/>
-      <w:lang w:eastAsia="zh-CN" w:bidi="hi-IN" w:val="en-US"/>
+      <w:lang w:val="en-US" w:eastAsia="zh-CN" w:bidi="hi-IN"/>
     </w:rPr>
   </w:style>
   <w:style w:type="paragraph" w:styleId="Heading1">
     <w:name w:val="Heading 1"/>
+    <w:basedOn w:val="Heading"/>
     <w:qFormat/>
     <w:pPr>
       <w:keepNext/>
       <w:widowControl w:val="false"/>
       <w:suppressAutoHyphens w:val="true"/>
+      <w:bidi w:val="0"/>
       <w:jc w:val="center"/>
       <w:outlineLvl w:val="0"/>
     </w:pPr>
     <w:rPr>
-      <w:rFonts w:cs="Arial" w:ascii="Times New Roman" w:hAnsi="Times New Roman" w:eastAsia="Times New Roman"/>
+      <w:rFonts w:ascii="Times New Roman" w:hAnsi="Times New Roman" w:eastAsia="Times New Roman" w:cs="Arial"/>
       <w:bCs/>
       <w:caps/>
-      <w:color w:val="auto"/>
+      <w:color w:val="00000A"/>
       <w:sz w:val="28"/>
       <w:szCs w:val="32"/>
       <w:lang w:val="en-US" w:eastAsia="en-US" w:bidi="ar-SA"/>
@@ -4638,20 +5159,22 @@
   </w:style>
   <w:style w:type="paragraph" w:styleId="Heading2">
     <w:name w:val="Heading 2"/>
+    <w:basedOn w:val="Heading"/>
     <w:qFormat/>
     <w:pPr>
       <w:keepNext/>
       <w:widowControl w:val="false"/>
       <w:suppressAutoHyphens w:val="true"/>
+      <w:bidi w:val="0"/>
       <w:jc w:val="center"/>
       <w:outlineLvl w:val="1"/>
     </w:pPr>
     <w:rPr>
-      <w:rFonts w:cs="Arial" w:ascii="Times New Roman" w:hAnsi="Times New Roman" w:eastAsia="Times New Roman"/>
+      <w:rFonts w:ascii="Times New Roman" w:hAnsi="Times New Roman" w:eastAsia="Times New Roman" w:cs="Arial"/>
       <w:bCs/>
       <w:i/>
       <w:iCs/>
-      <w:color w:val="auto"/>
+      <w:color w:val="00000A"/>
       <w:sz w:val="28"/>
       <w:szCs w:val="28"/>
       <w:lang w:val="en-US" w:eastAsia="en-US" w:bidi="ar-SA"/>
@@ -4659,18 +5182,20 @@
   </w:style>
   <w:style w:type="paragraph" w:styleId="Heading3">
     <w:name w:val="Heading 3"/>
+    <w:basedOn w:val="Heading"/>
     <w:qFormat/>
     <w:pPr>
       <w:widowControl w:val="false"/>
       <w:suppressAutoHyphens w:val="true"/>
+      <w:bidi w:val="0"/>
       <w:jc w:val="left"/>
       <w:outlineLvl w:val="2"/>
     </w:pPr>
     <w:rPr>
-      <w:rFonts w:cs="Arial" w:ascii="Times New Roman" w:hAnsi="Times New Roman" w:eastAsia="Times New Roman"/>
+      <w:rFonts w:ascii="Times New Roman" w:hAnsi="Times New Roman" w:eastAsia="Times New Roman" w:cs="Arial"/>
       <w:b/>
       <w:bCs/>
-      <w:color w:val="auto"/>
+      <w:color w:val="00000A"/>
       <w:sz w:val="24"/>
       <w:szCs w:val="26"/>
       <w:lang w:val="en-US" w:eastAsia="en-US" w:bidi="ar-SA"/>
@@ -4735,11 +5260,13 @@
   </w:style>
   <w:style w:type="paragraph" w:styleId="Heading" w:customStyle="1">
     <w:name w:val="Heading"/>
+    <w:basedOn w:val="Normal"/>
     <w:next w:val="TextBody"/>
     <w:pPr>
       <w:keepNext/>
       <w:widowControl w:val="false"/>
       <w:suppressAutoHyphens w:val="true"/>
+      <w:bidi w:val="0"/>
       <w:spacing w:before="240" w:after="120"/>
       <w:ind w:hanging="0"/>
       <w:jc w:val="center"/>
@@ -4748,7 +5275,7 @@
     <w:rPr>
       <w:rFonts w:ascii="Liberation Sans" w:hAnsi="Liberation Sans" w:eastAsia="Droid Sans Fallback" w:cs="FreeSans"/>
       <w:caps/>
-      <w:color w:val="auto"/>
+      <w:color w:val="00000A"/>
       <w:sz w:val="28"/>
       <w:szCs w:val="28"/>
       <w:lang w:val="en-US" w:eastAsia="en-US" w:bidi="ar-SA"/>
@@ -4825,13 +5352,14 @@
     <w:pPr>
       <w:widowControl w:val="false"/>
       <w:suppressAutoHyphens w:val="true"/>
+      <w:bidi w:val="0"/>
       <w:spacing w:lineRule="auto" w:line="240"/>
       <w:ind w:hanging="0"/>
       <w:jc w:val="left"/>
     </w:pPr>
     <w:rPr>
       <w:rFonts w:ascii="Times New Roman" w:hAnsi="Times New Roman" w:eastAsia="Times New Roman" w:cs="Times New Roman"/>
-      <w:color w:val="auto"/>
+      <w:color w:val="00000A"/>
       <w:sz w:val="20"/>
       <w:szCs w:val="20"/>
       <w:lang w:val="en-US" w:eastAsia="en-US" w:bidi="ar-SA"/>
@@ -4859,20 +5387,22 @@
   </w:style>
   <w:style w:type="paragraph" w:styleId="Title">
     <w:name w:val="Title"/>
+    <w:basedOn w:val="Heading"/>
     <w:qFormat/>
     <w:pPr>
       <w:widowControl w:val="false"/>
       <w:suppressAutoHyphens w:val="true"/>
+      <w:bidi w:val="0"/>
       <w:ind w:hanging="0"/>
       <w:jc w:val="center"/>
       <w:outlineLvl w:val="0"/>
     </w:pPr>
     <w:rPr>
-      <w:rFonts w:cs="Arial" w:ascii="Times New Roman" w:hAnsi="Times New Roman" w:eastAsia="Times New Roman"/>
+      <w:rFonts w:ascii="Times New Roman" w:hAnsi="Times New Roman" w:eastAsia="Times New Roman" w:cs="Arial"/>
       <w:b/>
       <w:bCs/>
       <w:caps/>
-      <w:color w:val="auto"/>
+      <w:color w:val="00000A"/>
       <w:sz w:val="28"/>
       <w:szCs w:val="32"/>
       <w:lang w:val="en-US" w:eastAsia="en-US" w:bidi="ar-SA"/>
@@ -4896,6 +5426,7 @@
     <w:pPr>
       <w:widowControl w:val="false"/>
       <w:suppressAutoHyphens w:val="true"/>
+      <w:bidi w:val="0"/>
       <w:spacing w:before="240" w:after="360"/>
       <w:ind w:hanging="0"/>
       <w:jc w:val="center"/>
@@ -4905,7 +5436,7 @@
       <w:rFonts w:ascii="Times New Roman" w:hAnsi="Times New Roman" w:eastAsia="Times New Roman" w:cs="Times New Roman"/>
       <w:b/>
       <w:caps/>
-      <w:color w:val="auto"/>
+      <w:color w:val="00000A"/>
       <w:sz w:val="28"/>
       <w:szCs w:val="20"/>
       <w:lang w:val="en-US" w:eastAsia="en-US" w:bidi="ar-SA"/>
@@ -4916,10 +5447,12 @@
     <w:pPr>
       <w:widowControl w:val="false"/>
       <w:suppressAutoHyphens w:val="true"/>
+      <w:bidi w:val="0"/>
+      <w:jc w:val="left"/>
     </w:pPr>
     <w:rPr>
       <w:rFonts w:ascii="Times New Roman" w:hAnsi="Times New Roman" w:eastAsia="Times New Roman" w:cs="Times New Roman"/>
-      <w:color w:val="auto"/>
+      <w:color w:val="00000A"/>
       <w:sz w:val="24"/>
       <w:szCs w:val="20"/>
       <w:lang w:val="en-US" w:eastAsia="en-US" w:bidi="ar-SA"/>
@@ -4934,11 +5467,13 @@
         <w:tab w:val="right" w:pos="9080" w:leader="none"/>
       </w:tabs>
       <w:suppressAutoHyphens w:val="true"/>
+      <w:bidi w:val="0"/>
       <w:ind w:hanging="0"/>
+      <w:jc w:val="left"/>
     </w:pPr>
     <w:rPr>
       <w:rFonts w:ascii="Times New Roman" w:hAnsi="Times New Roman" w:eastAsia="Times New Roman" w:cs="Times New Roman"/>
-      <w:color w:val="auto"/>
+      <w:color w:val="00000A"/>
       <w:sz w:val="24"/>
       <w:szCs w:val="20"/>
       <w:lang w:val="en-US" w:eastAsia="en-US" w:bidi="ar-SA"/>
@@ -4949,11 +5484,12 @@
     <w:pPr>
       <w:widowControl w:val="false"/>
       <w:suppressAutoHyphens w:val="true"/>
+      <w:bidi w:val="0"/>
       <w:jc w:val="center"/>
     </w:pPr>
     <w:rPr>
       <w:rFonts w:ascii="Times New Roman" w:hAnsi="Times New Roman" w:eastAsia="Times New Roman" w:cs="Times New Roman"/>
-      <w:color w:val="auto"/>
+      <w:color w:val="00000A"/>
       <w:sz w:val="24"/>
       <w:szCs w:val="20"/>
       <w:lang w:val="en-US" w:eastAsia="en-US" w:bidi="ar-SA"/>
@@ -4967,6 +5503,7 @@
         <w:tab w:val="left" w:pos="567" w:leader="none"/>
       </w:tabs>
       <w:suppressAutoHyphens w:val="true"/>
+      <w:bidi w:val="0"/>
       <w:spacing w:before="240" w:after="120"/>
       <w:ind w:hanging="0"/>
       <w:jc w:val="right"/>
@@ -4974,7 +5511,7 @@
     <w:rPr>
       <w:rFonts w:ascii="Times New Roman" w:hAnsi="Times New Roman" w:eastAsia="Times New Roman" w:cs="Times New Roman"/>
       <w:i/>
-      <w:color w:val="auto"/>
+      <w:color w:val="00000A"/>
       <w:sz w:val="24"/>
       <w:szCs w:val="20"/>
       <w:lang w:val="en-US" w:eastAsia="en-US" w:bidi="ar-SA"/>
@@ -4986,13 +5523,14 @@
     <w:pPr>
       <w:widowControl w:val="false"/>
       <w:suppressAutoHyphens w:val="true"/>
+      <w:bidi w:val="0"/>
       <w:ind w:hanging="0"/>
       <w:jc w:val="left"/>
     </w:pPr>
     <w:rPr>
       <w:rFonts w:ascii="Times New Roman" w:hAnsi="Times New Roman" w:eastAsia="Times New Roman" w:cs="Times New Roman"/>
       <w:i/>
-      <w:color w:val="auto"/>
+      <w:color w:val="00000A"/>
       <w:sz w:val="28"/>
       <w:szCs w:val="20"/>
       <w:lang w:val="en-US" w:eastAsia="en-US" w:bidi="ar-SA"/>
@@ -5003,10 +5541,12 @@
     <w:pPr>
       <w:widowControl w:val="false"/>
       <w:suppressAutoHyphens w:val="true"/>
+      <w:bidi w:val="0"/>
+      <w:jc w:val="left"/>
     </w:pPr>
     <w:rPr>
       <w:rFonts w:ascii="Times New Roman" w:hAnsi="Times New Roman" w:eastAsia="Times New Roman" w:cs="Times New Roman"/>
-      <w:color w:val="auto"/>
+      <w:color w:val="00000A"/>
       <w:sz w:val="24"/>
       <w:szCs w:val="20"/>
       <w:lang w:val="en-US" w:eastAsia="en-US" w:bidi="ar-SA"/>
@@ -5017,6 +5557,7 @@
     <w:pPr>
       <w:widowControl w:val="false"/>
       <w:suppressAutoHyphens w:val="true"/>
+      <w:bidi w:val="0"/>
       <w:spacing w:before="0" w:after="120"/>
       <w:jc w:val="center"/>
     </w:pPr>
@@ -5024,7 +5565,7 @@
       <w:rFonts w:ascii="Times New Roman" w:hAnsi="Times New Roman" w:eastAsia="Times New Roman" w:cs="Times New Roman"/>
       <w:b/>
       <w:caps/>
-      <w:color w:val="auto"/>
+      <w:color w:val="00000A"/>
       <w:sz w:val="28"/>
       <w:szCs w:val="20"/>
       <w:lang w:val="en-US" w:eastAsia="en-US" w:bidi="ar-SA"/>
@@ -5035,13 +5576,14 @@
     <w:pPr>
       <w:widowControl w:val="false"/>
       <w:suppressAutoHyphens w:val="true"/>
+      <w:bidi w:val="0"/>
       <w:spacing w:before="120" w:after="120"/>
       <w:jc w:val="center"/>
     </w:pPr>
     <w:rPr>
       <w:rFonts w:ascii="Times New Roman" w:hAnsi="Times New Roman" w:eastAsia="Times New Roman" w:cs="Times New Roman"/>
       <w:b/>
-      <w:color w:val="auto"/>
+      <w:color w:val="00000A"/>
       <w:sz w:val="28"/>
       <w:szCs w:val="20"/>
       <w:lang w:val="en-US" w:eastAsia="en-US" w:bidi="ar-SA"/>
@@ -5052,13 +5594,14 @@
     <w:pPr>
       <w:widowControl w:val="false"/>
       <w:suppressAutoHyphens w:val="true"/>
+      <w:bidi w:val="0"/>
       <w:spacing w:lineRule="auto" w:line="240" w:before="0" w:after="240"/>
       <w:jc w:val="center"/>
     </w:pPr>
     <w:rPr>
       <w:rFonts w:ascii="Times New Roman" w:hAnsi="Times New Roman" w:eastAsia="Times New Roman" w:cs="Times New Roman"/>
       <w:i/>
-      <w:color w:val="auto"/>
+      <w:color w:val="00000A"/>
       <w:sz w:val="26"/>
       <w:szCs w:val="20"/>
       <w:lang w:val="en-US" w:eastAsia="en-US" w:bidi="ar-SA"/>
@@ -5079,12 +5622,14 @@
     <w:pPr>
       <w:widowControl w:val="false"/>
       <w:suppressAutoHyphens w:val="true"/>
+      <w:bidi w:val="0"/>
       <w:spacing w:lineRule="auto" w:line="240" w:before="120" w:after="120"/>
       <w:ind w:hanging="0"/>
+      <w:jc w:val="left"/>
     </w:pPr>
     <w:rPr>
       <w:rFonts w:ascii="Times New Roman" w:hAnsi="Times New Roman" w:eastAsia="Times New Roman" w:cs="Times New Roman"/>
-      <w:color w:val="auto"/>
+      <w:color w:val="00000A"/>
       <w:sz w:val="20"/>
       <w:szCs w:val="20"/>
       <w:lang w:val="en-US" w:eastAsia="en-US" w:bidi="ar-SA"/>
@@ -5095,10 +5640,12 @@
     <w:pPr>
       <w:widowControl w:val="false"/>
       <w:suppressAutoHyphens w:val="true"/>
+      <w:bidi w:val="0"/>
+      <w:jc w:val="left"/>
     </w:pPr>
     <w:rPr>
       <w:rFonts w:ascii="Times New Roman" w:hAnsi="Times New Roman" w:eastAsia="Times New Roman" w:cs="Times New Roman"/>
-      <w:color w:val="auto"/>
+      <w:color w:val="00000A"/>
       <w:sz w:val="24"/>
       <w:szCs w:val="20"/>
       <w:lang w:val="en-US" w:eastAsia="en-US" w:bidi="ar-SA"/>
@@ -5110,6 +5657,7 @@
       <w:keepNext/>
       <w:widowControl w:val="false"/>
       <w:suppressAutoHyphens w:val="true"/>
+      <w:bidi w:val="0"/>
       <w:spacing w:before="240" w:after="120"/>
       <w:ind w:hanging="0"/>
       <w:jc w:val="center"/>
@@ -5118,7 +5666,7 @@
     <w:rPr>
       <w:rFonts w:ascii="Times New Roman" w:hAnsi="Times New Roman" w:eastAsia="Times New Roman" w:cs="Times New Roman"/>
       <w:i/>
-      <w:color w:val="auto"/>
+      <w:color w:val="00000A"/>
       <w:sz w:val="28"/>
       <w:szCs w:val="20"/>
       <w:lang w:val="en-US" w:eastAsia="en-US" w:bidi="ar-SA"/>
@@ -5126,16 +5674,18 @@
   </w:style>
   <w:style w:type="paragraph" w:styleId="Footnote" w:customStyle="1">
     <w:name w:val="Footnote"/>
+    <w:basedOn w:val="Normal"/>
     <w:pPr>
       <w:widowControl w:val="false"/>
       <w:suppressAutoHyphens w:val="true"/>
+      <w:bidi w:val="0"/>
       <w:spacing w:lineRule="auto" w:line="240"/>
       <w:ind w:hanging="0"/>
       <w:jc w:val="left"/>
     </w:pPr>
     <w:rPr>
       <w:rFonts w:ascii="Times New Roman" w:hAnsi="Times New Roman" w:eastAsia="Times New Roman" w:cs="Times New Roman"/>
-      <w:color w:val="auto"/>
+      <w:color w:val="00000A"/>
       <w:sz w:val="20"/>
       <w:szCs w:val="20"/>
       <w:lang w:val="en-US" w:eastAsia="en-US" w:bidi="ar-SA"/>
@@ -5146,11 +5696,13 @@
     <w:pPr>
       <w:widowControl w:val="false"/>
       <w:suppressAutoHyphens w:val="true"/>
+      <w:bidi w:val="0"/>
       <w:spacing w:before="120" w:after="120"/>
+      <w:jc w:val="left"/>
     </w:pPr>
     <w:rPr>
       <w:rFonts w:ascii="Times New Roman" w:hAnsi="Times New Roman" w:eastAsia="Times New Roman" w:cs="Times New Roman"/>
-      <w:color w:val="auto"/>
+      <w:color w:val="00000A"/>
       <w:sz w:val="24"/>
       <w:szCs w:val="20"/>
       <w:lang w:val="en-US" w:eastAsia="en-US" w:bidi="ar-SA"/>
@@ -5161,10 +5713,12 @@
     <w:pPr>
       <w:widowControl w:val="false"/>
       <w:suppressAutoHyphens w:val="true"/>
+      <w:bidi w:val="0"/>
+      <w:jc w:val="left"/>
     </w:pPr>
     <w:rPr>
       <w:rFonts w:ascii="Times New Roman" w:hAnsi="Times New Roman" w:eastAsia="Times New Roman" w:cs="Times New Roman"/>
-      <w:color w:val="auto"/>
+      <w:color w:val="00000A"/>
       <w:sz w:val="24"/>
       <w:szCs w:val="20"/>
       <w:lang w:val="en-US" w:eastAsia="en-US" w:bidi="ar-SA"/>
@@ -5179,14 +5733,16 @@
         <w:tab w:val="right" w:pos="9078" w:leader="none"/>
       </w:tabs>
       <w:suppressAutoHyphens w:val="true"/>
-      <w:overflowPunct w:val="true"/>
+      <w:overflowPunct w:val="false"/>
+      <w:bidi w:val="0"/>
       <w:spacing w:before="120" w:after="120"/>
       <w:ind w:hanging="0"/>
+      <w:jc w:val="left"/>
       <w:textAlignment w:val="baseline"/>
     </w:pPr>
     <w:rPr>
       <w:rFonts w:ascii="Times New Roman" w:hAnsi="Times New Roman" w:eastAsia="Times New Roman" w:cs="Times New Roman"/>
-      <w:color w:val="auto"/>
+      <w:color w:val="00000A"/>
       <w:sz w:val="24"/>
       <w:szCs w:val="28"/>
       <w:lang w:val="en-US" w:eastAsia="de-DE" w:bidi="ar-SA"/>
@@ -5209,11 +5765,13 @@
     <w:pPr>
       <w:widowControl w:val="false"/>
       <w:suppressAutoHyphens w:val="true"/>
+      <w:bidi w:val="0"/>
       <w:spacing w:before="240" w:after="120"/>
+      <w:jc w:val="left"/>
     </w:pPr>
     <w:rPr>
       <w:rFonts w:ascii="Times New Roman" w:hAnsi="Times New Roman" w:eastAsia="Times New Roman" w:cs="Times New Roman"/>
-      <w:color w:val="auto"/>
+      <w:color w:val="00000A"/>
       <w:sz w:val="28"/>
       <w:szCs w:val="20"/>
       <w:lang w:val="en-US" w:eastAsia="en-US" w:bidi="ar-SA"/>
@@ -5239,7 +5797,7 @@
     </w:pPr>
     <w:rPr>
       <w:rFonts w:ascii="Times New Roman" w:hAnsi="Times New Roman" w:eastAsia="Times New Roman" w:cs="Times New Roman"/>
-      <w:color w:val="auto"/>
+      <w:color w:val="00000A"/>
       <w:sz w:val="24"/>
       <w:szCs w:val="20"/>
       <w:lang w:val="ru-RU" w:eastAsia="en-US" w:bidi="ar-SA"/>
@@ -5344,7 +5902,7 @@
       <w:color w:val="00000A"/>
       <w:sz w:val="24"/>
       <w:szCs w:val="24"/>
-      <w:lang w:eastAsia="zh-CN" w:bidi="hi-IN" w:val="en-US"/>
+      <w:lang w:val="en-US" w:eastAsia="zh-CN" w:bidi="hi-IN"/>
     </w:rPr>
   </w:style>
   <w:style w:type="paragraph" w:styleId="FrameContents">

</xml_diff>

<commit_message>
Update PEPAN letters according to Jan Michel. Final version. (Hopefully).
</commit_message>
<xml_diff>
--- a/PEPAN_letters/PEPAN_letters_Ovcharenko.docx
+++ b/PEPAN_letters/PEPAN_letters_Ovcharenko.docx
@@ -1053,11 +1053,17 @@
         <w:pStyle w:val="Normal1"/>
       </w:pPr>
       <w:r>
-        <w:t>The CBM RICH detector is an integral component of the future CBM experiment at FAIR, providing efficient electron identification and pion suppression necessary for the measurement of rare dileptonic probes in heavy ion collisions. An overview of the CBM RICH readout and DAQ system is given, consisting of the PADIWA preamplifier-discriminator board, the TDC</w:t>
+        <w:t>The CBM RICH detector is an integral component of the future CBM experiment at FAIR, providing efficient electron identification and pion suppression necessary for the measurement of rare dileptonic probes in heavy ion collisions. An overview of the CBM RICH readout and DAQ system</w:t>
+      </w:r>
+      <w:r>
+        <w:t xml:space="preserve"> prototype</w:t>
+      </w:r>
+      <w:r>
+        <w:t xml:space="preserve"> is given, consisting of the PADIWA preamplifier-discriminator board, the TDC</w:t>
       </w:r>
       <w:r>
         <w:noBreakHyphen/>
-        <w:t>HUB board TRB v3, and DAQ and analysis code in the CbmRoot framework. The laboratory setup built for studying the timing characteristics of the readout chain and the analysis results obtained using the laboratory measurements are presented. The fine time calibration and inter-channel delay correction techniques and their implementation and effect are discussed.</w:t>
+        <w:t>HUB board TRBv3, and DAQ and analysis code in the CbmRoot framework. The laboratory setup built for studying the timing characteristics of the readout chain and the analysis results obtained using the laboratory measurements are presented. The fine time calibration and inter-channel delay correction techniques and their implementation and effect are discussed.</w:t>
       </w:r>
     </w:p>
     <w:p>
@@ -1130,7 +1136,13 @@
         <w:fldChar w:fldCharType="end"/>
       </w:r>
       <w:r>
-        <w:t xml:space="preserve"> in Darmstadt, Germany. The physics program of CBM is aiming at studying the phase diagram of strongly interacting matter and the equation of state of the baryon matter at very high baryon densities which can be achieved in the collisions of relativistic heavy nuclei in the fixed target experiment.</w:t>
+        <w:t xml:space="preserve"> in Darmstadt, Germany. The </w:t>
+      </w:r>
+      <w:r>
+        <w:t>physics program of CBM aims</w:t>
+      </w:r>
+      <w:r>
+        <w:t xml:space="preserve"> at studying the phase diagram of strongly interacting matter and the equation of state of the baryon matter at very high baryon densities which can be achieved in the collisions of relativistic heavy nuclei in the fixed target experiment.</w:t>
       </w:r>
     </w:p>
     <w:p>
@@ -1175,7 +1187,13 @@
         <w:pStyle w:val="Normal1"/>
       </w:pPr>
       <w:r>
-        <w:t>The CBM experiment is characterized by the high particle multiplicity, high density of tracks at the small polar angle and high primary interaction rate. Due to that the detector systems will have tens of thousands of densely packed readout channels working in self-triggered mode and providing enormous amount of data which needs to be gathered and analyzed “on the fly”.</w:t>
+        <w:t xml:space="preserve">The CBM experiment is characterized by the high particle multiplicity, high density of tracks at the small polar angle and high primary interaction rate. Due to that the detector systems will have tens of thousands of densely packed readout channels working in self-triggered mode and providing </w:t>
+      </w:r>
+      <w:r>
+        <w:t xml:space="preserve">an </w:t>
+      </w:r>
+      <w:r>
+        <w:t>enormous amount of data which needs to be gathered and analyzed “on the fly”.</w:t>
       </w:r>
     </w:p>
     <w:p>
@@ -1248,7 +1266,21 @@
         </w:numPr>
       </w:pPr>
       <w:r>
-        <w:t>readout channels, each including: analog part – a low-pass filter and a pre-amplifier; discriminator with an adjustable threshold which gives a logical LVDS output signal with duration depending on the input signal amplitude; TDCs producing timestamps for the leading and the trailing edges of the logical signal;</w:t>
+        <w:t xml:space="preserve">readout channels, each including: analog part – </w:t>
+      </w:r>
+      <w:r>
+        <w:t xml:space="preserve">a high-pass and </w:t>
+      </w:r>
+      <w:r>
+        <w:t>a low-pass filter</w:t>
+      </w:r>
+      <w:r>
+        <w:t>s</w:t>
+      </w:r>
+      <w:bookmarkStart w:id="0" w:name="_GoBack"/>
+      <w:bookmarkEnd w:id="0"/>
+      <w:r>
+        <w:t xml:space="preserve"> and a pre-amplifier; discriminator with an adjustable threshold which gives a logical output signal with duration depending on the input signal amplitude; TDCs producing timestamps for the leading and the trailing edges of the logical signal;</w:t>
       </w:r>
     </w:p>
     <w:p>
@@ -1321,7 +1353,13 @@
         <w:pStyle w:val="Normal1"/>
       </w:pPr>
       <w:r>
-        <w:t>The readout chain starts from the MA PMT detecting single Cherenkov photons. It i</w:t>
+        <w:t>The readout chain starts from the</w:t>
+      </w:r>
+      <w:r>
+        <w:t xml:space="preserve"> Hamamatsu H12700</w:t>
+      </w:r>
+      <w:r>
+        <w:t xml:space="preserve"> MA PMT detecting single Cherenkov photons. It i</w:t>
       </w:r>
       <w:r>
         <w:t>s characterized in detail in </w:t>
@@ -1342,7 +1380,13 @@
         <w:fldChar w:fldCharType="end"/>
       </w:r>
       <w:r>
-        <w:t>. Its advantages are high photosensitive cross section area (87% packing density), square shape which allows to cover large areas with minimal gaps, low rise time (0.65 ns), low transit time jitter (0.28 ns) and low thermoelectron rate (~50 Hz/channel).</w:t>
+        <w:t>. Its advantages are high photosensitive cross section area (87% packing density), square shape which allows to cover large areas with minimal gaps, low rise time (0.65 ns), low transit time jitter (0.28 ns) and low thermoelectron rate (~50 Hz/channel</w:t>
+      </w:r>
+      <w:r>
+        <w:t xml:space="preserve"> in average</w:t>
+      </w:r>
+      <w:r>
+        <w:t>).</w:t>
       </w:r>
     </w:p>
     <w:p>
@@ -1378,7 +1422,13 @@
         <w:fldChar w:fldCharType="end"/>
       </w:r>
       <w:r>
-        <w:t xml:space="preserve"> shows the scheme of one 64-channel module. It includes 4 PADIWA boards and one TRB v3 </w:t>
+        <w:t xml:space="preserve"> shows the scheme of one 64-channel module. It inclu</w:t>
+      </w:r>
+      <w:r>
+        <w:t>des 4 PADIWA boards and one TRB</w:t>
+      </w:r>
+      <w:r>
+        <w:t xml:space="preserve">v3 </w:t>
       </w:r>
       <w:r>
         <w:t>board </w:t>
@@ -1452,7 +1502,49 @@
         <w:fldChar w:fldCharType="end"/>
       </w:r>
       <w:r>
-        <w:t xml:space="preserve"> developed in the GSI electronics department. Each channel has the signal and the ground input lines, a low-pass filter (~100 MHz), a preamplifier and a discriminator. The input impedance is approx. 100 Ohm. The inputs are located such that the board could be connected to the MA PMT in both possible orientations. After amplification the signal comes into the FPGA. Setting the individual reference voltage for one line of the differential FPGA input, one can provide the discrimination threshold. The output lines and the FPGA configuration lines are coupled in a single socket of 20</w:t>
+        <w:t xml:space="preserve"> developed in the GSI electronics department. Each channel has the signal and the ground input lines, </w:t>
+      </w:r>
+      <w:r>
+        <w:t xml:space="preserve">high-pass and </w:t>
+      </w:r>
+      <w:r>
+        <w:t>a low-pass filter</w:t>
+      </w:r>
+      <w:r>
+        <w:t>s</w:t>
+      </w:r>
+      <w:r>
+        <w:t xml:space="preserve"> (~100 MHz), a preamplifier and a discriminator. The input impedance is approx. 100 Ohm. The inputs are located such that the board could be connected to the MA PMT in both possible orientations. After amplification</w:t>
+      </w:r>
+      <w:r>
+        <w:t>,</w:t>
+      </w:r>
+      <w:r>
+        <w:t xml:space="preserve"> the signal comes into the FPGA. Setting the individual reference voltage </w:t>
+      </w:r>
+      <w:r>
+        <w:t>at</w:t>
+      </w:r>
+      <w:r>
+        <w:t xml:space="preserve"> one line of </w:t>
+      </w:r>
+      <w:r>
+        <w:t>a comparator at the</w:t>
+      </w:r>
+      <w:r>
+        <w:t xml:space="preserve"> FPGA input, one can provide the discrimination threshold</w:t>
+      </w:r>
+      <w:r>
+        <w:t xml:space="preserve"> for the signal fed into the second line</w:t>
+      </w:r>
+      <w:r>
+        <w:t xml:space="preserve">. The output lines and the FPGA configuration lines are </w:t>
+      </w:r>
+      <w:r>
+        <w:t>combined</w:t>
+      </w:r>
+      <w:r>
+        <w:t xml:space="preserve"> in a single socket of 20</w:t>
       </w:r>
       <w:r>
         <w:t> </w:t>
@@ -1535,81 +1627,113 @@
       <w:pPr>
         <w:pStyle w:val="Caption"/>
       </w:pPr>
-      <w:bookmarkStart w:id="0" w:name="_Ref479075141"/>
+      <w:bookmarkStart w:id="1" w:name="_Ref479075141"/>
       <w:r>
         <w:t xml:space="preserve">Figure </w:t>
       </w:r>
+      <w:fldSimple w:instr=" SEQ Figure \* ARABIC ">
+        <w:r>
+          <w:rPr>
+            <w:noProof/>
+          </w:rPr>
+          <w:t>1</w:t>
+        </w:r>
+      </w:fldSimple>
+      <w:bookmarkEnd w:id="1"/>
+      <w:r>
+        <w:t xml:space="preserve">. The </w:t>
+      </w:r>
+      <w:r>
+        <w:t>scheme</w:t>
+      </w:r>
+      <w:r>
+        <w:t xml:space="preserve"> of one MA PMT readout consisting of 4 PADIWA boards and one TRBv3 board.</w:t>
+      </w:r>
+    </w:p>
+    <w:p>
+      <w:pPr>
+        <w:pStyle w:val="Normal1"/>
+      </w:pPr>
+      <w:r>
+        <w:t>TRBv3 (</w:t>
+      </w:r>
       <w:r>
         <w:fldChar w:fldCharType="begin"/>
       </w:r>
       <w:r>
-        <w:instrText xml:space="preserve"> SEQ Figure \* ARABIC </w:instrText>
+        <w:instrText xml:space="preserve"> REF _Ref479072049 \h </w:instrText>
       </w:r>
       <w:r>
         <w:fldChar w:fldCharType="separate"/>
       </w:r>
       <w:r>
+        <w:t xml:space="preserve">Figure </w:t>
+      </w:r>
+      <w:r>
         <w:rPr>
           <w:noProof/>
         </w:rPr>
-        <w:t>1</w:t>
+        <w:t>2</w:t>
       </w:r>
       <w:r>
         <w:fldChar w:fldCharType="end"/>
       </w:r>
-      <w:bookmarkEnd w:id="0"/>
-      <w:r>
-        <w:t xml:space="preserve">. The </w:t>
-      </w:r>
-      <w:r>
-        <w:t>scheme</w:t>
-      </w:r>
-      <w:r>
-        <w:t xml:space="preserve"> of one MA PMT readout consisting of 4 PADIWA boards and one TRB</w:t>
+      <w:r>
+        <w:t>, right) is a multifunctional board with 5 FPGAs which can be pr</w:t>
+      </w:r>
+      <w:r>
+        <w:t>ogrammed independently. The TRB</w:t>
+      </w:r>
+      <w:r>
+        <w:t>v3 configuration used in this work has 4 peripheral FPGAs programmed as TDCs and 1 central FPGA programmed as HUB. A signal from one PADIWA channel is split at the first stage of the TDC FPGA. Then these two identical pulses are processed by two independent TDC channels – one detects the leading edge and the other detects the trailing edge. Thus the time-over-threshold (ToT) can be measured. Each FPGA also has one synchronization channel which gives total 132</w:t>
       </w:r>
       <w:r>
         <w:t> </w:t>
       </w:r>
       <w:r>
-        <w:t>v3 board.</w:t>
-      </w:r>
-    </w:p>
-    <w:p>
-      <w:pPr>
-        <w:pStyle w:val="Normal1"/>
-      </w:pPr>
-      <w:r>
-        <w:t>TRB v3 (</w:t>
-      </w:r>
-      <w:r>
-        <w:fldChar w:fldCharType="begin"/>
-      </w:r>
-      <w:r>
-        <w:instrText xml:space="preserve"> REF _Ref479072049 \h </w:instrText>
-      </w:r>
-      <w:r>
-        <w:fldChar w:fldCharType="separate"/>
-      </w:r>
-      <w:r>
-        <w:t xml:space="preserve">Figure </w:t>
-      </w:r>
-      <w:r>
-        <w:rPr>
-          <w:noProof/>
-        </w:rPr>
-        <w:t>2</w:t>
-      </w:r>
-      <w:r>
-        <w:fldChar w:fldCharType="end"/>
-      </w:r>
-      <w:r>
-        <w:t>, right) is a multifunctional board with 5 FPGAs which can be programmed independently. The TRB v3 configuration used in this work has 4 peripheral FPGAs programmed as TDCs and 1 central FPGA programmed as HUB. A signal from one PADIWA channel is split at the first stage of the TDC FPGA. Then these two identical pulses are processed by two independent TDC channels – one detects the leading edge and the other detects the trailing edge. Thus the time-over-threshold (ToT) can be measured. Each FPGA also has one synchronization channel which gives total 132</w:t>
-      </w:r>
-      <w:r>
-        <w:t> </w:t>
-      </w:r>
-      <w:r>
-        <w:t>output channels of TRB v3. There are special sockets for addon boards next to each FPGA. A dedicated addon board was used to connect the signal flat cables from the PADIWA boards. The TRB v3 board has Ethernet ports for bidirectional communication with other TRB v3 boards or PC using the TrbNet protocol.</w:t>
+        <w:t>channels packed into one TRB</w:t>
+      </w:r>
+      <w:r>
+        <w:t>v3</w:t>
+      </w:r>
+      <w:r>
+        <w:t xml:space="preserve"> output line</w:t>
+      </w:r>
+      <w:r>
+        <w:t xml:space="preserve">. There are special sockets for addon boards next to each FPGA. A dedicated addon board was used to connect the signal flat cables </w:t>
+      </w:r>
+      <w:r>
+        <w:t>from the PADIWA boards. The TRB</w:t>
+      </w:r>
+      <w:r>
+        <w:t xml:space="preserve">v3 board has </w:t>
+      </w:r>
+      <w:r>
+        <w:t xml:space="preserve">SFP sockets </w:t>
+      </w:r>
+      <w:r>
+        <w:t>for bidirection</w:t>
+      </w:r>
+      <w:r>
+        <w:t>al communication with other TRB</w:t>
+      </w:r>
+      <w:r>
+        <w:t xml:space="preserve">v3 boards </w:t>
+      </w:r>
+      <w:r>
+        <w:t xml:space="preserve">via </w:t>
+      </w:r>
+      <w:r>
+        <w:t xml:space="preserve">TrbNet protocol </w:t>
+      </w:r>
+      <w:r>
+        <w:t xml:space="preserve">or </w:t>
+      </w:r>
+      <w:r>
+        <w:t>with a PC via GbE</w:t>
+      </w:r>
+      <w:r>
+        <w:t>.</w:t>
       </w:r>
     </w:p>
     <w:tbl>
@@ -1645,7 +1769,6 @@
                 <w:noProof/>
                 <w:lang w:eastAsia="en-US" w:bidi="ar-SA"/>
               </w:rPr>
-              <w:lastRenderedPageBreak/>
               <w:drawing>
                 <wp:inline distT="0" distB="0" distL="0" distR="0" wp14:anchorId="46256431" wp14:editId="238183B2">
                   <wp:extent cx="2651760" cy="1636776"/>
@@ -1755,84 +1878,66 @@
       <w:pPr>
         <w:pStyle w:val="Caption"/>
       </w:pPr>
-      <w:bookmarkStart w:id="1" w:name="_Ref479072049"/>
+      <w:bookmarkStart w:id="2" w:name="_Ref479072049"/>
       <w:r>
         <w:t xml:space="preserve">Figure </w:t>
       </w:r>
+      <w:fldSimple w:instr=" SEQ Figure \* ARABIC ">
+        <w:r>
+          <w:rPr>
+            <w:noProof/>
+          </w:rPr>
+          <w:t>2</w:t>
+        </w:r>
+      </w:fldSimple>
+      <w:bookmarkEnd w:id="2"/>
+      <w:r>
+        <w:t xml:space="preserve">. </w:t>
+      </w:r>
+      <w:r>
+        <w:t>Photos of the PADIWA front-end board (left) and the TRBv3 board (right).</w:t>
+      </w:r>
+    </w:p>
+    <w:p>
+      <w:pPr>
+        <w:pStyle w:val="Normal1"/>
+      </w:pPr>
+      <w:r>
+        <w:lastRenderedPageBreak/>
+        <w:t>Each peripheral FPGA has inside 32</w:t>
+      </w:r>
+      <w:r>
+        <w:t> </w:t>
+      </w:r>
+      <w:r>
+        <w:t>independent regions with a single TDC channel programmed. These regions are located in different places on the matrix so each TDC channel has different length of the signal path. The even channels are configured to detect the leading edges while the odd channels are configured to detect the trailing edges. The difference in signal propagation between the two TDC channels serving one input channel has to be calibrated using a high-precision generator of square pulses.</w:t>
+      </w:r>
+    </w:p>
+    <w:p>
+      <w:pPr>
+        <w:pStyle w:val="Normal1"/>
+      </w:pPr>
+      <w:r>
+        <w:t>The detection of an edge in t</w:t>
+      </w:r>
+      <w:r>
+        <w:t>he TDC is done in two stages </w:t>
+      </w:r>
       <w:r>
         <w:fldChar w:fldCharType="begin"/>
       </w:r>
       <w:r>
-        <w:instrText xml:space="preserve"> SEQ Figure \* ARABIC </w:instrText>
+        <w:instrText xml:space="preserve"> REF _Ref479075771 \r \h </w:instrText>
       </w:r>
       <w:r>
         <w:fldChar w:fldCharType="separate"/>
       </w:r>
       <w:r>
-        <w:rPr>
-          <w:noProof/>
-        </w:rPr>
-        <w:t>2</w:t>
-      </w:r>
-      <w:r>
-        <w:rPr>
-          <w:noProof/>
-        </w:rPr>
+        <w:t>[9]</w:t>
+      </w:r>
+      <w:r>
         <w:fldChar w:fldCharType="end"/>
       </w:r>
-      <w:bookmarkEnd w:id="1"/>
-      <w:r>
-        <w:t xml:space="preserve">. </w:t>
-      </w:r>
-      <w:r>
-        <w:t>Photos of the PADIWA front-end board (left) and the TRB</w:t>
-      </w:r>
-      <w:r>
-        <w:t> </w:t>
-      </w:r>
-      <w:r>
-        <w:t>v3 board (right).</w:t>
-      </w:r>
-    </w:p>
-    <w:p>
-      <w:pPr>
-        <w:pStyle w:val="Normal1"/>
-      </w:pPr>
-      <w:r>
-        <w:t>Each peripheral FPGA has inside 32</w:t>
-      </w:r>
-      <w:r>
-        <w:t> </w:t>
-      </w:r>
-      <w:r>
-        <w:t>independent regions with a single TDC channel programmed. These regions are located in different places on the matrix so each TDC channel has different length of the signal path. The even channels are configured to detect the leading edges while the odd channels are configured to detect the trailing edges. The difference in signal propagation between the two TDC channels serving one input channel has to be calibrated using a high-precision generator of square pulses.</w:t>
-      </w:r>
-    </w:p>
-    <w:p>
-      <w:pPr>
-        <w:pStyle w:val="Normal1"/>
-      </w:pPr>
-      <w:r>
-        <w:t>The detection of an edge in t</w:t>
-      </w:r>
-      <w:r>
-        <w:t>he TDC is done in two stages </w:t>
-      </w:r>
-      <w:r>
-        <w:fldChar w:fldCharType="begin"/>
-      </w:r>
-      <w:r>
-        <w:instrText xml:space="preserve"> REF _Ref479075771 \r \h </w:instrText>
-      </w:r>
-      <w:r>
-        <w:fldChar w:fldCharType="separate"/>
-      </w:r>
-      <w:r>
-        <w:t>[9]</w:t>
-      </w:r>
-      <w:r>
-        <w:fldChar w:fldCharType="end"/>
-      </w:r>
       <w:r>
         <w:t>. At the first stage the time is registered using a circular counter which is controlled by the clock with 5 ns period. The most significant 28 bits are called epoch and the rest 11 bits are called coarse time. At the second stage the fine time is measured. The time value is coded in two messages – epoch and timestamp. In order to decrease the output data rate the epoch value, which is incremented every 10.24 us, is transmitted once for a group of timestamps belonging to this epoch.</w:t>
       </w:r>
@@ -1846,7 +1951,22 @@
       </w:r>
       <w:r>
         <w:noBreakHyphen/>
-        <w:t xml:space="preserve">bits register for the fine time value. The register is filled from the fine time counter implemented using Tapped Delay Line (TDL) on 512 elements. If all delay elements were identical, full time would be </w:t>
+        <w:t xml:space="preserve">bits register for the fine time value. The register is filled from the fine time counter implemented using </w:t>
+      </w:r>
+      <w:r>
+        <w:t>Tapped Delay Line (TDL) on 512 virtual e</w:t>
+      </w:r>
+      <w:r>
+        <w:t xml:space="preserve">lements. </w:t>
+      </w:r>
+      <w:r>
+        <w:t>There are 256 physical elements and the “wave union launcher” technique is used for improving the resolution.</w:t>
+      </w:r>
+      <w:r>
+        <w:t xml:space="preserve"> </w:t>
+      </w:r>
+      <w:r>
+        <w:t xml:space="preserve">If all delay elements were identical, full time would be </w:t>
       </w:r>
       <m:oMath>
         <m:r>
@@ -1964,7 +2084,19 @@
         <w:pStyle w:val="Normal1"/>
       </w:pPr>
       <w:r>
-        <w:t>The FPGAs on the TRB v3 board create 4-byte messages of one of several different types. The logic of the messages building is described in det</w:t>
+        <w:t xml:space="preserve">The </w:t>
+      </w:r>
+      <w:r>
+        <w:t xml:space="preserve">TDC data are encoded by the </w:t>
+      </w:r>
+      <w:r>
+        <w:t xml:space="preserve">FPGAs </w:t>
+      </w:r>
+      <w:r>
+        <w:t>into</w:t>
+      </w:r>
+      <w:r>
+        <w:t xml:space="preserve"> 4-byte messages of one of several different types. The logic of the messages building is described in det</w:t>
       </w:r>
       <w:r>
         <w:t>ail in the documentation </w:t>
@@ -2044,15 +2176,27 @@
         <w:fldChar w:fldCharType="end"/>
       </w:r>
       <w:r>
-        <w:t xml:space="preserve"> has been used to calibrate the TDCs. The setup consisted of one TRB v3 board with standard firmware (4 TDCs and 1 HUB) with 4 addon LVDS receiver boards installed. In order to imitate the LVDS output of PADIWA the direct and inverted output signals of a high-precision pulser were converted into one LVDS signal. This signal was then split into two and sent to different pairs of input channels using identical cables.</w:t>
-      </w:r>
-    </w:p>
-    <w:p>
-      <w:pPr>
-        <w:pStyle w:val="Normal1"/>
-      </w:pPr>
-      <w:r>
-        <w:t>The pulser was set to a square pulse 10 ns long with 1 ns rise and fall time. The synchronization output of the pulser was sent to the readout trigger input of the TRB v3 board after required TTL to LVDS conversions using two auxiliary boards. The readout into PC was performed using standard Ethernet cable directly from the TRB v3 board via the Ethernet switch. This setup also allows to measure the precision of edges’ timestamp detection by the TDC only. The results are discussed in the section 4.2.</w:t>
+        <w:t xml:space="preserve"> has been used to calibrate the TDCs. The setup consisted of one TRBv3 board with standard firmware (4 TDCs and 1 HUB) with 4 addon LVDS receiver boards installed. In order to imitate the LVDS output of PADIWA the direct and inverted output signals of a high-precision pulser were converted into one LVDS signal. This signal was then split into two and sent to different pairs of input channels using identical cables.</w:t>
+      </w:r>
+    </w:p>
+    <w:p>
+      <w:pPr>
+        <w:pStyle w:val="Normal1"/>
+      </w:pPr>
+      <w:r>
+        <w:t>The pulser was set to a square pulse 10 ns long with 1 ns rise and fall time. The synchronization output of the pulser was sent to the r</w:t>
+      </w:r>
+      <w:r>
+        <w:t>eadout trigger input of the TRB</w:t>
+      </w:r>
+      <w:r>
+        <w:t>v3 board after required TTL to LVDS conversions using two auxiliary boards. The readout into PC was performed using standard Ether</w:t>
+      </w:r>
+      <w:r>
+        <w:t>net cable directly from the TRB</w:t>
+      </w:r>
+      <w:r>
+        <w:t>v3 board via the Ethernet switch. This setup also allows to measure the precision of edges’ timestamp detection by the TDC only. The results are discussed in the section 4.2.</w:t>
       </w:r>
     </w:p>
     <w:p>
@@ -2072,7 +2216,13 @@
       </w:r>
       <w:r>
         <w:noBreakHyphen/>
-        <w:t>channel readout module described in the section 1. It was located in the dark room and constructed inside the light-tight box. A laser Alphalas Picopower LD405 coupled with t</w:t>
+        <w:t xml:space="preserve">channel readout module described in the section 1. It was located in </w:t>
+      </w:r>
+      <w:r>
+        <w:t>a</w:t>
+      </w:r>
+      <w:r>
+        <w:t xml:space="preserve"> dark room and constructed inside the light-tight box. A laser Alphalas Picopower LD405 coupled with t</w:t>
       </w:r>
       <w:r>
         <w:t>he pulser Alphalas PLDD-250 </w:t>
@@ -2093,7 +2243,13 @@
         <w:fldChar w:fldCharType="end"/>
       </w:r>
       <w:r>
-        <w:t xml:space="preserve"> was used as the source of light. Duration of the light pulse is ~40 ps. The light of the laser was transported into the box using the optical fiber. In order to provide most homogeneous illumination of the MA PMT the light was diffused with a special matte glass.</w:t>
+        <w:t xml:space="preserve"> was used as the source of light. Duration of the light pulse is ~40 ps. The light of the laser was transported into the box using </w:t>
+      </w:r>
+      <w:r>
+        <w:t>an</w:t>
+      </w:r>
+      <w:r>
+        <w:t xml:space="preserve"> optical fiber. In order to provide most homogeneous illumination of the MA PMT the light was diffused with a special matte glass.</w:t>
       </w:r>
     </w:p>
     <w:p>
@@ -2152,32 +2308,19 @@
       <w:pPr>
         <w:pStyle w:val="Caption"/>
       </w:pPr>
-      <w:bookmarkStart w:id="2" w:name="_Ref479072033"/>
+      <w:bookmarkStart w:id="3" w:name="_Ref479072033"/>
       <w:r>
         <w:t xml:space="preserve">Figure </w:t>
       </w:r>
-      <w:r>
-        <w:fldChar w:fldCharType="begin"/>
-      </w:r>
-      <w:r>
-        <w:instrText xml:space="preserve"> SEQ Figure \* ARABIC </w:instrText>
-      </w:r>
-      <w:r>
-        <w:fldChar w:fldCharType="separate"/>
-      </w:r>
-      <w:r>
-        <w:rPr>
-          <w:noProof/>
-        </w:rPr>
-        <w:t>3</w:t>
-      </w:r>
-      <w:r>
-        <w:rPr>
-          <w:noProof/>
-        </w:rPr>
-        <w:fldChar w:fldCharType="end"/>
-      </w:r>
-      <w:bookmarkEnd w:id="2"/>
+      <w:fldSimple w:instr=" SEQ Figure \* ARABIC ">
+        <w:r>
+          <w:rPr>
+            <w:noProof/>
+          </w:rPr>
+          <w:t>3</w:t>
+        </w:r>
+      </w:fldSimple>
+      <w:bookmarkEnd w:id="3"/>
       <w:r>
         <w:t xml:space="preserve">. </w:t>
       </w:r>
@@ -2206,7 +2349,7 @@
         <w:pStyle w:val="Normal1"/>
       </w:pPr>
       <w:r>
-        <w:t>The specially designed carrier-board holds the MA PMT and the front-end boards. It connects the MA PMT anodes to the corresponding PADIWA inputs, provides light insulation and high voltage distribution. The outputs of the PADIWA are connected to the TRB v3 inputs via 2 meter-long flat cables consisting of 20 twisted pairs each.</w:t>
+        <w:t>The specially designed carrier-board holds the MA PMT and the front-end boards. It connects the MA PMT anodes to the corresponding PADIWA inputs, provides light insulation and high voltage distribution. The outputs of the PADIWA are connected to the TRBv3 inputs via 2 meter-long flat cables consisting of 20 twisted pairs each.</w:t>
       </w:r>
     </w:p>
     <w:p>
@@ -2684,32 +2827,19 @@
       <w:pPr>
         <w:pStyle w:val="Caption"/>
       </w:pPr>
-      <w:bookmarkStart w:id="3" w:name="_Ref479071998"/>
+      <w:bookmarkStart w:id="4" w:name="_Ref479071998"/>
       <w:r>
         <w:t xml:space="preserve">Figure </w:t>
       </w:r>
-      <w:r>
-        <w:fldChar w:fldCharType="begin"/>
-      </w:r>
-      <w:r>
-        <w:instrText xml:space="preserve"> SEQ Figure \* ARABIC </w:instrText>
-      </w:r>
-      <w:r>
-        <w:fldChar w:fldCharType="separate"/>
-      </w:r>
-      <w:r>
-        <w:rPr>
-          <w:noProof/>
-        </w:rPr>
-        <w:t>4</w:t>
-      </w:r>
-      <w:r>
-        <w:rPr>
-          <w:noProof/>
-        </w:rPr>
-        <w:fldChar w:fldCharType="end"/>
-      </w:r>
-      <w:bookmarkEnd w:id="3"/>
+      <w:fldSimple w:instr=" SEQ Figure \* ARABIC ">
+        <w:r>
+          <w:rPr>
+            <w:noProof/>
+          </w:rPr>
+          <w:t>4</w:t>
+        </w:r>
+      </w:fldSimple>
+      <w:bookmarkEnd w:id="4"/>
       <w:r>
         <w:t xml:space="preserve">. </w:t>
       </w:r>
@@ -2738,7 +2868,13 @@
         <w:pStyle w:val="Normal1"/>
       </w:pPr>
       <w:r>
-        <w:t xml:space="preserve">The data pushed by the digitizing and data concentrating electronics (TRB v3) come into software in portions called DAQ-event. The procedure of reconstruction of «real» events is required to provide correct information for the next stages – reconstruction and analysis. The event building procedure is illustrated by the </w:t>
+        <w:t>The data pushed by the digitizing and data concentrating electronics (T</w:t>
+      </w:r>
+      <w:r>
+        <w:t>RB</w:t>
+      </w:r>
+      <w:r>
+        <w:t xml:space="preserve">v3) come into software in portions called DAQ-event. The procedure of reconstruction of «real» events is required to provide correct information for the next stages – reconstruction and analysis. The event building procedure is illustrated by the </w:t>
       </w:r>
       <w:r>
         <w:fldChar w:fldCharType="begin"/>
@@ -2821,32 +2957,19 @@
       <w:pPr>
         <w:pStyle w:val="Caption"/>
       </w:pPr>
-      <w:bookmarkStart w:id="4" w:name="_Ref479071986"/>
+      <w:bookmarkStart w:id="5" w:name="_Ref479071986"/>
       <w:r>
         <w:t xml:space="preserve">Figure </w:t>
       </w:r>
-      <w:r>
-        <w:fldChar w:fldCharType="begin"/>
-      </w:r>
-      <w:r>
-        <w:instrText xml:space="preserve"> SEQ Figure \* ARABIC </w:instrText>
-      </w:r>
-      <w:r>
-        <w:fldChar w:fldCharType="separate"/>
-      </w:r>
-      <w:r>
-        <w:rPr>
-          <w:noProof/>
-        </w:rPr>
-        <w:t>5</w:t>
-      </w:r>
-      <w:r>
-        <w:rPr>
-          <w:noProof/>
-        </w:rPr>
-        <w:fldChar w:fldCharType="end"/>
-      </w:r>
-      <w:bookmarkEnd w:id="4"/>
+      <w:fldSimple w:instr=" SEQ Figure \* ARABIC ">
+        <w:r>
+          <w:rPr>
+            <w:noProof/>
+          </w:rPr>
+          <w:t>5</w:t>
+        </w:r>
+      </w:fldSimple>
+      <w:bookmarkEnd w:id="5"/>
       <w:r>
         <w:t xml:space="preserve">. </w:t>
       </w:r>
@@ -2863,7 +2986,19 @@
         <w:pStyle w:val="Normal1"/>
       </w:pPr>
       <w:r>
-        <w:t>The real event may fall onto the boundary of the DAQ-events, besides, the input messages not necessarily come ordered in time, for these reasons several DAQ-events must be under consideration when building a real event. Thus first clusters of hits in time need to be found in a rather wide interval of time – potential event – then real events containing a laser flash have to be filtered using some criterion, i.e. presence of a trigger message of a certain type.</w:t>
+        <w:t xml:space="preserve">The real event may fall onto the boundary of the DAQ-events, besides, the input messages not necessarily come ordered in time, for these reasons several DAQ-events must be under consideration when building a real event. Thus first clusters of hits in time need to be found in a rather wide interval of time – potential event – then real events containing a laser flash have to be filtered using some criterion, i.e. presence of a </w:t>
+      </w:r>
+      <w:r>
+        <w:t xml:space="preserve">message related to the </w:t>
+      </w:r>
+      <w:r>
+        <w:t xml:space="preserve">trigger </w:t>
+      </w:r>
+      <w:r>
+        <w:t xml:space="preserve">pulse </w:t>
+      </w:r>
+      <w:r>
+        <w:t>of a certain type.</w:t>
       </w:r>
     </w:p>
     <w:p>
@@ -2922,32 +3057,19 @@
       <w:pPr>
         <w:pStyle w:val="Caption"/>
       </w:pPr>
-      <w:bookmarkStart w:id="5" w:name="_Ref479071958"/>
+      <w:bookmarkStart w:id="6" w:name="_Ref479071958"/>
       <w:r>
         <w:t xml:space="preserve">Figure </w:t>
       </w:r>
-      <w:r>
-        <w:fldChar w:fldCharType="begin"/>
-      </w:r>
-      <w:r>
-        <w:instrText xml:space="preserve"> SEQ Figure \* ARABIC </w:instrText>
-      </w:r>
-      <w:r>
-        <w:fldChar w:fldCharType="separate"/>
-      </w:r>
-      <w:r>
-        <w:rPr>
-          <w:noProof/>
-        </w:rPr>
-        <w:t>6</w:t>
-      </w:r>
-      <w:r>
-        <w:rPr>
-          <w:noProof/>
-        </w:rPr>
-        <w:fldChar w:fldCharType="end"/>
-      </w:r>
-      <w:bookmarkEnd w:id="5"/>
+      <w:fldSimple w:instr=" SEQ Figure \* ARABIC ">
+        <w:r>
+          <w:rPr>
+            <w:noProof/>
+          </w:rPr>
+          <w:t>6</w:t>
+        </w:r>
+      </w:fldSimple>
+      <w:bookmarkEnd w:id="6"/>
       <w:r>
         <w:t xml:space="preserve">. </w:t>
       </w:r>
@@ -3110,7 +3232,6 @@
             <w:tcW w:w="4675" w:type="dxa"/>
           </w:tcPr>
           <w:p>
-            <w:bookmarkStart w:id="6" w:name="_GoBack"/>
             <w:r>
               <w:rPr>
                 <w:noProof/>
@@ -3157,7 +3278,6 @@
                 </wp:inline>
               </w:drawing>
             </w:r>
-            <w:bookmarkEnd w:id="6"/>
           </w:p>
         </w:tc>
         <w:tc>
@@ -3226,27 +3346,14 @@
       <w:r>
         <w:t xml:space="preserve">Figure </w:t>
       </w:r>
-      <w:r>
-        <w:fldChar w:fldCharType="begin"/>
-      </w:r>
-      <w:r>
-        <w:instrText xml:space="preserve"> SEQ Figure \* ARABIC </w:instrText>
-      </w:r>
-      <w:r>
-        <w:fldChar w:fldCharType="separate"/>
-      </w:r>
-      <w:r>
-        <w:rPr>
-          <w:noProof/>
-        </w:rPr>
-        <w:t>7</w:t>
-      </w:r>
-      <w:r>
-        <w:rPr>
-          <w:noProof/>
-        </w:rPr>
-        <w:fldChar w:fldCharType="end"/>
-      </w:r>
+      <w:fldSimple w:instr=" SEQ Figure \* ARABIC ">
+        <w:r>
+          <w:rPr>
+            <w:noProof/>
+          </w:rPr>
+          <w:t>7</w:t>
+        </w:r>
+      </w:fldSimple>
       <w:bookmarkEnd w:id="7"/>
       <w:r>
         <w:t xml:space="preserve">. </w:t>
@@ -3816,27 +3923,14 @@
       <w:r>
         <w:t xml:space="preserve">Figure </w:t>
       </w:r>
-      <w:r>
-        <w:fldChar w:fldCharType="begin"/>
-      </w:r>
-      <w:r>
-        <w:instrText xml:space="preserve"> SEQ Figure \* ARABIC </w:instrText>
-      </w:r>
-      <w:r>
-        <w:fldChar w:fldCharType="separate"/>
-      </w:r>
-      <w:r>
-        <w:rPr>
-          <w:noProof/>
-        </w:rPr>
-        <w:t>8</w:t>
-      </w:r>
-      <w:r>
-        <w:rPr>
-          <w:noProof/>
-        </w:rPr>
-        <w:fldChar w:fldCharType="end"/>
-      </w:r>
+      <w:fldSimple w:instr=" SEQ Figure \* ARABIC ">
+        <w:r>
+          <w:rPr>
+            <w:noProof/>
+          </w:rPr>
+          <w:t>8</w:t>
+        </w:r>
+      </w:fldSimple>
       <w:bookmarkEnd w:id="8"/>
       <w:r>
         <w:t xml:space="preserve">. </w:t>
@@ -4006,24 +4100,14 @@
       <w:r>
         <w:t xml:space="preserve">Figure </w:t>
       </w:r>
-      <w:r>
-        <w:fldChar w:fldCharType="begin"/>
-      </w:r>
-      <w:r>
-        <w:instrText xml:space="preserve"> SEQ Figure \* ARABIC </w:instrText>
-      </w:r>
-      <w:r>
-        <w:fldChar w:fldCharType="separate"/>
-      </w:r>
-      <w:r>
-        <w:rPr>
-          <w:noProof/>
-        </w:rPr>
-        <w:t>9</w:t>
-      </w:r>
-      <w:r>
-        <w:fldChar w:fldCharType="end"/>
-      </w:r>
+      <w:fldSimple w:instr=" SEQ Figure \* ARABIC ">
+        <w:r>
+          <w:rPr>
+            <w:noProof/>
+          </w:rPr>
+          <w:t>9</w:t>
+        </w:r>
+      </w:fldSimple>
       <w:bookmarkEnd w:id="10"/>
       <w:r>
         <w:t>. The typical «leading edge difference» distribution (left, the FWHM is approx. 800 ps) and the typical ToT distribution (right). The left distribution is shown with fine time calibration applied, its mean value (-2.34 ns) is taken as the inter-channel delay correction for this pair of channels.</w:t>
@@ -4397,7 +4481,10 @@
       <w:bookmarkStart w:id="30" w:name="_Ref479075783"/>
       <w:bookmarkEnd w:id="29"/>
       <w:r>
-        <w:t xml:space="preserve">TRB v3 documentation, </w:t>
+        <w:t>TRB</w:t>
+      </w:r>
+      <w:r>
+        <w:t xml:space="preserve">v3 documentation, </w:t>
       </w:r>
       <w:hyperlink r:id="rId27">
         <w:r>

</xml_diff>